<commit_message>
Creacion de todas las tablas del DER
</commit_message>
<xml_diff>
--- a/Actividad_6 Grupo_13 .docx
+++ b/Actividad_6 Grupo_13 .docx
@@ -874,6 +874,227 @@
     </w:p>
     <w:p>
       <w:pPr>
+        <w:rPr>
+          <w:b/>
+          <w:bCs/>
+          <w:color w:val="000000" w:themeColor="text1"/>
+          <w14:shadow w14:blurRad="38100" w14:dist="19050" w14:dir="2700000" w14:sx="100000" w14:sy="100000" w14:kx="0" w14:ky="0" w14:algn="tl">
+            <w14:schemeClr w14:val="dk1">
+              <w14:alpha w14:val="60000"/>
+            </w14:schemeClr>
+          </w14:shadow>
+          <w14:textOutline w14:w="0" w14:cap="flat" w14:cmpd="sng" w14:algn="ctr">
+            <w14:noFill/>
+            <w14:prstDash w14:val="solid"/>
+            <w14:round/>
+          </w14:textOutline>
+        </w:rPr>
+      </w:pPr>
+    </w:p>
+    <w:p>
+      <w:pPr>
+        <w:pStyle w:val="Prrafodelista"/>
+        <w:numPr>
+          <w:ilvl w:val="0"/>
+          <w:numId w:val="21"/>
+        </w:numPr>
+        <w:rPr>
+          <w:rFonts w:ascii="Times New Roman" w:hAnsi="Times New Roman" w:cs="Times New Roman"/>
+          <w:color w:val="000000" w:themeColor="text1"/>
+          <w:sz w:val="28"/>
+          <w:szCs w:val="28"/>
+          <w14:shadow w14:blurRad="38100" w14:dist="19050" w14:dir="2700000" w14:sx="100000" w14:sy="100000" w14:kx="0" w14:ky="0" w14:algn="tl">
+            <w14:schemeClr w14:val="dk1">
+              <w14:alpha w14:val="60000"/>
+            </w14:schemeClr>
+          </w14:shadow>
+          <w14:textOutline w14:w="0" w14:cap="flat" w14:cmpd="sng" w14:algn="ctr">
+            <w14:noFill/>
+            <w14:prstDash w14:val="solid"/>
+            <w14:round/>
+          </w14:textOutline>
+        </w:rPr>
+      </w:pPr>
+      <w:r>
+        <w:rPr>
+          <w:rFonts w:ascii="Times New Roman" w:hAnsi="Times New Roman" w:cs="Times New Roman"/>
+          <w:color w:val="000000" w:themeColor="text1"/>
+          <w:sz w:val="28"/>
+          <w:szCs w:val="28"/>
+          <w14:shadow w14:blurRad="38100" w14:dist="19050" w14:dir="2700000" w14:sx="100000" w14:sy="100000" w14:kx="0" w14:ky="0" w14:algn="tl">
+            <w14:schemeClr w14:val="dk1">
+              <w14:alpha w14:val="60000"/>
+            </w14:schemeClr>
+          </w14:shadow>
+          <w14:textOutline w14:w="0" w14:cap="flat" w14:cmpd="sng" w14:algn="ctr">
+            <w14:noFill/>
+            <w14:prstDash w14:val="solid"/>
+            <w14:round/>
+          </w14:textOutline>
+        </w:rPr>
+        <w:t>Primero creamos todas las tablas de la base de datos con la información que nos da el DER</w:t>
+      </w:r>
+    </w:p>
+    <w:p>
+      <w:pPr>
+        <w:pStyle w:val="Prrafodelista"/>
+        <w:ind w:left="1080"/>
+        <w:rPr>
+          <w:rFonts w:ascii="Times New Roman" w:hAnsi="Times New Roman" w:cs="Times New Roman"/>
+          <w:color w:val="000000" w:themeColor="text1"/>
+          <w:sz w:val="28"/>
+          <w:szCs w:val="28"/>
+          <w14:shadow w14:blurRad="38100" w14:dist="19050" w14:dir="2700000" w14:sx="100000" w14:sy="100000" w14:kx="0" w14:ky="0" w14:algn="tl">
+            <w14:schemeClr w14:val="dk1">
+              <w14:alpha w14:val="60000"/>
+            </w14:schemeClr>
+          </w14:shadow>
+          <w14:textOutline w14:w="0" w14:cap="flat" w14:cmpd="sng" w14:algn="ctr">
+            <w14:noFill/>
+            <w14:prstDash w14:val="solid"/>
+            <w14:round/>
+          </w14:textOutline>
+        </w:rPr>
+      </w:pPr>
+    </w:p>
+    <w:p>
+      <w:pPr>
+        <w:pStyle w:val="Prrafodelista"/>
+        <w:ind w:left="1080"/>
+        <w:rPr>
+          <w:rFonts w:ascii="Times New Roman" w:hAnsi="Times New Roman" w:cs="Times New Roman"/>
+          <w:color w:val="000000" w:themeColor="text1"/>
+          <w:sz w:val="28"/>
+          <w:szCs w:val="28"/>
+          <w14:shadow w14:blurRad="38100" w14:dist="19050" w14:dir="2700000" w14:sx="100000" w14:sy="100000" w14:kx="0" w14:ky="0" w14:algn="tl">
+            <w14:schemeClr w14:val="dk1">
+              <w14:alpha w14:val="60000"/>
+            </w14:schemeClr>
+          </w14:shadow>
+          <w14:textOutline w14:w="0" w14:cap="flat" w14:cmpd="sng" w14:algn="ctr">
+            <w14:noFill/>
+            <w14:prstDash w14:val="solid"/>
+            <w14:round/>
+          </w14:textOutline>
+        </w:rPr>
+      </w:pPr>
+    </w:p>
+    <w:p>
+      <w:pPr>
+        <w:rPr>
+          <w:rFonts w:ascii="Times New Roman" w:hAnsi="Times New Roman" w:cs="Times New Roman"/>
+          <w:color w:val="000000" w:themeColor="text1"/>
+          <w:sz w:val="28"/>
+          <w:szCs w:val="28"/>
+          <w14:shadow w14:blurRad="38100" w14:dist="19050" w14:dir="2700000" w14:sx="100000" w14:sy="100000" w14:kx="0" w14:ky="0" w14:algn="tl">
+            <w14:schemeClr w14:val="dk1">
+              <w14:alpha w14:val="60000"/>
+            </w14:schemeClr>
+          </w14:shadow>
+          <w14:textOutline w14:w="0" w14:cap="flat" w14:cmpd="sng" w14:algn="ctr">
+            <w14:noFill/>
+            <w14:prstDash w14:val="solid"/>
+            <w14:round/>
+          </w14:textOutline>
+        </w:rPr>
+      </w:pPr>
+      <w:r>
+        <w:rPr>
+          <w:noProof/>
+        </w:rPr>
+        <w:drawing>
+          <wp:inline distT="0" distB="0" distL="0" distR="0" wp14:anchorId="4EE475E4" wp14:editId="5F22CA58">
+            <wp:extent cx="5391150" cy="2571750"/>
+            <wp:effectExtent l="0" t="0" r="0" b="0"/>
+            <wp:docPr id="1" name="Imagen 1"/>
+            <wp:cNvGraphicFramePr>
+              <a:graphicFrameLocks xmlns:a="http://schemas.openxmlformats.org/drawingml/2006/main" noChangeAspect="1"/>
+            </wp:cNvGraphicFramePr>
+            <a:graphic xmlns:a="http://schemas.openxmlformats.org/drawingml/2006/main">
+              <a:graphicData uri="http://schemas.openxmlformats.org/drawingml/2006/picture">
+                <pic:pic xmlns:pic="http://schemas.openxmlformats.org/drawingml/2006/picture">
+                  <pic:nvPicPr>
+                    <pic:cNvPr id="0" name="Picture 1"/>
+                    <pic:cNvPicPr>
+                      <a:picLocks noChangeAspect="1" noChangeArrowheads="1"/>
+                    </pic:cNvPicPr>
+                  </pic:nvPicPr>
+                  <pic:blipFill>
+                    <a:blip r:embed="rId5" cstate="print">
+                      <a:extLst>
+                        <a:ext uri="{28A0092B-C50C-407E-A947-70E740481C1C}">
+                          <a14:useLocalDpi xmlns:a14="http://schemas.microsoft.com/office/drawing/2010/main" val="0"/>
+                        </a:ext>
+                      </a:extLst>
+                    </a:blip>
+                    <a:srcRect/>
+                    <a:stretch>
+                      <a:fillRect/>
+                    </a:stretch>
+                  </pic:blipFill>
+                  <pic:spPr bwMode="auto">
+                    <a:xfrm>
+                      <a:off x="0" y="0"/>
+                      <a:ext cx="5391150" cy="2571750"/>
+                    </a:xfrm>
+                    <a:prstGeom prst="rect">
+                      <a:avLst/>
+                    </a:prstGeom>
+                    <a:noFill/>
+                    <a:ln>
+                      <a:noFill/>
+                    </a:ln>
+                  </pic:spPr>
+                </pic:pic>
+              </a:graphicData>
+            </a:graphic>
+          </wp:inline>
+        </w:drawing>
+      </w:r>
+    </w:p>
+    <w:p>
+      <w:pPr>
+        <w:pStyle w:val="Prrafodelista"/>
+        <w:rPr>
+          <w:color w:val="000000" w:themeColor="text1"/>
+          <w:sz w:val="28"/>
+          <w:szCs w:val="28"/>
+          <w14:shadow w14:blurRad="38100" w14:dist="19050" w14:dir="2700000" w14:sx="100000" w14:sy="100000" w14:kx="0" w14:ky="0" w14:algn="tl">
+            <w14:schemeClr w14:val="dk1">
+              <w14:alpha w14:val="60000"/>
+            </w14:schemeClr>
+          </w14:shadow>
+          <w14:textOutline w14:w="0" w14:cap="flat" w14:cmpd="sng" w14:algn="ctr">
+            <w14:noFill/>
+            <w14:prstDash w14:val="solid"/>
+            <w14:round/>
+          </w14:textOutline>
+        </w:rPr>
+      </w:pPr>
+    </w:p>
+    <w:p>
+      <w:pPr>
+        <w:pStyle w:val="Prrafodelista"/>
+        <w:rPr>
+          <w:color w:val="000000" w:themeColor="text1"/>
+          <w:sz w:val="28"/>
+          <w:szCs w:val="28"/>
+          <w14:shadow w14:blurRad="38100" w14:dist="19050" w14:dir="2700000" w14:sx="100000" w14:sy="100000" w14:kx="0" w14:ky="0" w14:algn="tl">
+            <w14:schemeClr w14:val="dk1">
+              <w14:alpha w14:val="60000"/>
+            </w14:schemeClr>
+          </w14:shadow>
+          <w14:textOutline w14:w="0" w14:cap="flat" w14:cmpd="sng" w14:algn="ctr">
+            <w14:noFill/>
+            <w14:prstDash w14:val="solid"/>
+            <w14:round/>
+          </w14:textOutline>
+        </w:rPr>
+      </w:pPr>
+    </w:p>
+    <w:p>
+      <w:pPr>
+        <w:pStyle w:val="Prrafodelista"/>
         <w:rPr>
           <w:color w:val="000000" w:themeColor="text1"/>
           <w:sz w:val="28"/>
@@ -2368,6 +2589,95 @@
     </w:lvl>
   </w:abstractNum>
   <w:abstractNum w:abstractNumId="14" w15:restartNumberingAfterBreak="0">
+    <w:nsid w:val="4F2B7311"/>
+    <w:multiLevelType w:val="hybridMultilevel"/>
+    <w:tmpl w:val="1696C7A0"/>
+    <w:lvl w:ilvl="0" w:tplc="E6F84838">
+      <w:start w:val="1"/>
+      <w:numFmt w:val="decimal"/>
+      <w:lvlText w:val="%1."/>
+      <w:lvlJc w:val="left"/>
+      <w:pPr>
+        <w:ind w:left="1080" w:hanging="360"/>
+      </w:pPr>
+      <w:rPr>
+        <w:rFonts w:hint="default"/>
+      </w:rPr>
+    </w:lvl>
+    <w:lvl w:ilvl="1" w:tplc="0C0A0019" w:tentative="1">
+      <w:start w:val="1"/>
+      <w:numFmt w:val="lowerLetter"/>
+      <w:lvlText w:val="%2."/>
+      <w:lvlJc w:val="left"/>
+      <w:pPr>
+        <w:ind w:left="1800" w:hanging="360"/>
+      </w:pPr>
+    </w:lvl>
+    <w:lvl w:ilvl="2" w:tplc="0C0A001B" w:tentative="1">
+      <w:start w:val="1"/>
+      <w:numFmt w:val="lowerRoman"/>
+      <w:lvlText w:val="%3."/>
+      <w:lvlJc w:val="right"/>
+      <w:pPr>
+        <w:ind w:left="2520" w:hanging="180"/>
+      </w:pPr>
+    </w:lvl>
+    <w:lvl w:ilvl="3" w:tplc="0C0A000F" w:tentative="1">
+      <w:start w:val="1"/>
+      <w:numFmt w:val="decimal"/>
+      <w:lvlText w:val="%4."/>
+      <w:lvlJc w:val="left"/>
+      <w:pPr>
+        <w:ind w:left="3240" w:hanging="360"/>
+      </w:pPr>
+    </w:lvl>
+    <w:lvl w:ilvl="4" w:tplc="0C0A0019" w:tentative="1">
+      <w:start w:val="1"/>
+      <w:numFmt w:val="lowerLetter"/>
+      <w:lvlText w:val="%5."/>
+      <w:lvlJc w:val="left"/>
+      <w:pPr>
+        <w:ind w:left="3960" w:hanging="360"/>
+      </w:pPr>
+    </w:lvl>
+    <w:lvl w:ilvl="5" w:tplc="0C0A001B" w:tentative="1">
+      <w:start w:val="1"/>
+      <w:numFmt w:val="lowerRoman"/>
+      <w:lvlText w:val="%6."/>
+      <w:lvlJc w:val="right"/>
+      <w:pPr>
+        <w:ind w:left="4680" w:hanging="180"/>
+      </w:pPr>
+    </w:lvl>
+    <w:lvl w:ilvl="6" w:tplc="0C0A000F" w:tentative="1">
+      <w:start w:val="1"/>
+      <w:numFmt w:val="decimal"/>
+      <w:lvlText w:val="%7."/>
+      <w:lvlJc w:val="left"/>
+      <w:pPr>
+        <w:ind w:left="5400" w:hanging="360"/>
+      </w:pPr>
+    </w:lvl>
+    <w:lvl w:ilvl="7" w:tplc="0C0A0019" w:tentative="1">
+      <w:start w:val="1"/>
+      <w:numFmt w:val="lowerLetter"/>
+      <w:lvlText w:val="%8."/>
+      <w:lvlJc w:val="left"/>
+      <w:pPr>
+        <w:ind w:left="6120" w:hanging="360"/>
+      </w:pPr>
+    </w:lvl>
+    <w:lvl w:ilvl="8" w:tplc="0C0A001B" w:tentative="1">
+      <w:start w:val="1"/>
+      <w:numFmt w:val="lowerRoman"/>
+      <w:lvlText w:val="%9."/>
+      <w:lvlJc w:val="right"/>
+      <w:pPr>
+        <w:ind w:left="6840" w:hanging="180"/>
+      </w:pPr>
+    </w:lvl>
+  </w:abstractNum>
+  <w:abstractNum w:abstractNumId="15" w15:restartNumberingAfterBreak="0">
     <w:nsid w:val="4FE550BF"/>
     <w:multiLevelType w:val="multilevel"/>
     <w:tmpl w:val="C9622F36"/>
@@ -2480,7 +2790,7 @@
       </w:pPr>
     </w:lvl>
   </w:abstractNum>
-  <w:abstractNum w:abstractNumId="15" w15:restartNumberingAfterBreak="0">
+  <w:abstractNum w:abstractNumId="16" w15:restartNumberingAfterBreak="0">
     <w:nsid w:val="53176FD6"/>
     <w:multiLevelType w:val="hybridMultilevel"/>
     <w:tmpl w:val="3806CA9A"/>
@@ -2592,7 +2902,96 @@
       </w:rPr>
     </w:lvl>
   </w:abstractNum>
-  <w:abstractNum w:abstractNumId="16" w15:restartNumberingAfterBreak="0">
+  <w:abstractNum w:abstractNumId="17" w15:restartNumberingAfterBreak="0">
+    <w:nsid w:val="57E11CAE"/>
+    <w:multiLevelType w:val="hybridMultilevel"/>
+    <w:tmpl w:val="36A47FF2"/>
+    <w:lvl w:ilvl="0" w:tplc="0C0A000F">
+      <w:start w:val="1"/>
+      <w:numFmt w:val="decimal"/>
+      <w:lvlText w:val="%1."/>
+      <w:lvlJc w:val="left"/>
+      <w:pPr>
+        <w:ind w:left="720" w:hanging="360"/>
+      </w:pPr>
+      <w:rPr>
+        <w:rFonts w:hint="default"/>
+      </w:rPr>
+    </w:lvl>
+    <w:lvl w:ilvl="1" w:tplc="0C0A0019" w:tentative="1">
+      <w:start w:val="1"/>
+      <w:numFmt w:val="lowerLetter"/>
+      <w:lvlText w:val="%2."/>
+      <w:lvlJc w:val="left"/>
+      <w:pPr>
+        <w:ind w:left="1440" w:hanging="360"/>
+      </w:pPr>
+    </w:lvl>
+    <w:lvl w:ilvl="2" w:tplc="0C0A001B" w:tentative="1">
+      <w:start w:val="1"/>
+      <w:numFmt w:val="lowerRoman"/>
+      <w:lvlText w:val="%3."/>
+      <w:lvlJc w:val="right"/>
+      <w:pPr>
+        <w:ind w:left="2160" w:hanging="180"/>
+      </w:pPr>
+    </w:lvl>
+    <w:lvl w:ilvl="3" w:tplc="0C0A000F" w:tentative="1">
+      <w:start w:val="1"/>
+      <w:numFmt w:val="decimal"/>
+      <w:lvlText w:val="%4."/>
+      <w:lvlJc w:val="left"/>
+      <w:pPr>
+        <w:ind w:left="2880" w:hanging="360"/>
+      </w:pPr>
+    </w:lvl>
+    <w:lvl w:ilvl="4" w:tplc="0C0A0019" w:tentative="1">
+      <w:start w:val="1"/>
+      <w:numFmt w:val="lowerLetter"/>
+      <w:lvlText w:val="%5."/>
+      <w:lvlJc w:val="left"/>
+      <w:pPr>
+        <w:ind w:left="3600" w:hanging="360"/>
+      </w:pPr>
+    </w:lvl>
+    <w:lvl w:ilvl="5" w:tplc="0C0A001B" w:tentative="1">
+      <w:start w:val="1"/>
+      <w:numFmt w:val="lowerRoman"/>
+      <w:lvlText w:val="%6."/>
+      <w:lvlJc w:val="right"/>
+      <w:pPr>
+        <w:ind w:left="4320" w:hanging="180"/>
+      </w:pPr>
+    </w:lvl>
+    <w:lvl w:ilvl="6" w:tplc="0C0A000F" w:tentative="1">
+      <w:start w:val="1"/>
+      <w:numFmt w:val="decimal"/>
+      <w:lvlText w:val="%7."/>
+      <w:lvlJc w:val="left"/>
+      <w:pPr>
+        <w:ind w:left="5040" w:hanging="360"/>
+      </w:pPr>
+    </w:lvl>
+    <w:lvl w:ilvl="7" w:tplc="0C0A0019" w:tentative="1">
+      <w:start w:val="1"/>
+      <w:numFmt w:val="lowerLetter"/>
+      <w:lvlText w:val="%8."/>
+      <w:lvlJc w:val="left"/>
+      <w:pPr>
+        <w:ind w:left="5760" w:hanging="360"/>
+      </w:pPr>
+    </w:lvl>
+    <w:lvl w:ilvl="8" w:tplc="0C0A001B" w:tentative="1">
+      <w:start w:val="1"/>
+      <w:numFmt w:val="lowerRoman"/>
+      <w:lvlText w:val="%9."/>
+      <w:lvlJc w:val="right"/>
+      <w:pPr>
+        <w:ind w:left="6480" w:hanging="180"/>
+      </w:pPr>
+    </w:lvl>
+  </w:abstractNum>
+  <w:abstractNum w:abstractNumId="18" w15:restartNumberingAfterBreak="0">
     <w:nsid w:val="642476F6"/>
     <w:multiLevelType w:val="multilevel"/>
     <w:tmpl w:val="298641A2"/>
@@ -2705,7 +3104,7 @@
       </w:pPr>
     </w:lvl>
   </w:abstractNum>
-  <w:abstractNum w:abstractNumId="17" w15:restartNumberingAfterBreak="0">
+  <w:abstractNum w:abstractNumId="19" w15:restartNumberingAfterBreak="0">
     <w:nsid w:val="74495F01"/>
     <w:multiLevelType w:val="hybridMultilevel"/>
     <w:tmpl w:val="BF1650AA"/>
@@ -2794,7 +3193,7 @@
       </w:pPr>
     </w:lvl>
   </w:abstractNum>
-  <w:abstractNum w:abstractNumId="18" w15:restartNumberingAfterBreak="0">
+  <w:abstractNum w:abstractNumId="20" w15:restartNumberingAfterBreak="0">
     <w:nsid w:val="79CB3340"/>
     <w:multiLevelType w:val="hybridMultilevel"/>
     <w:tmpl w:val="226E5634"/>
@@ -2885,7 +3284,7 @@
     </w:lvl>
   </w:abstractNum>
   <w:num w:numId="1" w16cid:durableId="37702534">
-    <w:abstractNumId w:val="15"/>
+    <w:abstractNumId w:val="16"/>
   </w:num>
   <w:num w:numId="2" w16cid:durableId="853228559">
     <w:abstractNumId w:val="0"/>
@@ -2897,10 +3296,10 @@
     <w:abstractNumId w:val="1"/>
   </w:num>
   <w:num w:numId="5" w16cid:durableId="1336758990">
-    <w:abstractNumId w:val="17"/>
+    <w:abstractNumId w:val="19"/>
   </w:num>
   <w:num w:numId="6" w16cid:durableId="1437214772">
-    <w:abstractNumId w:val="18"/>
+    <w:abstractNumId w:val="20"/>
   </w:num>
   <w:num w:numId="7" w16cid:durableId="289942870">
     <w:abstractNumId w:val="2"/>
@@ -2930,16 +3329,22 @@
     <w:abstractNumId w:val="5"/>
   </w:num>
   <w:num w:numId="16" w16cid:durableId="1971594162">
-    <w:abstractNumId w:val="16"/>
+    <w:abstractNumId w:val="18"/>
   </w:num>
   <w:num w:numId="17" w16cid:durableId="1649940845">
     <w:abstractNumId w:val="6"/>
   </w:num>
   <w:num w:numId="18" w16cid:durableId="1195196465">
-    <w:abstractNumId w:val="14"/>
+    <w:abstractNumId w:val="15"/>
   </w:num>
   <w:num w:numId="19" w16cid:durableId="668406805">
     <w:abstractNumId w:val="4"/>
+  </w:num>
+  <w:num w:numId="20" w16cid:durableId="1920946158">
+    <w:abstractNumId w:val="17"/>
+  </w:num>
+  <w:num w:numId="21" w16cid:durableId="1237400799">
+    <w:abstractNumId w:val="14"/>
   </w:num>
 </w:numbering>
 </file>

</xml_diff>

<commit_message>
Creacion de indices con los Alter Table
</commit_message>
<xml_diff>
--- a/Actividad_6 Grupo_13 .docx
+++ b/Actividad_6 Grupo_13 .docx
@@ -568,6 +568,7 @@
           <w:numId w:val="2"/>
         </w:numPr>
         <w:rPr>
+          <w:rFonts w:ascii="Times New Roman" w:hAnsi="Times New Roman" w:cs="Times New Roman"/>
           <w:b/>
           <w:bCs/>
           <w:color w:val="000000" w:themeColor="text1"/>
@@ -585,6 +586,7 @@
       </w:pPr>
       <w:r>
         <w:rPr>
+          <w:rFonts w:ascii="Times New Roman" w:hAnsi="Times New Roman" w:cs="Times New Roman"/>
           <w:b/>
           <w:bCs/>
           <w:color w:val="000000" w:themeColor="text1"/>
@@ -606,6 +608,7 @@
       <w:proofErr w:type="gramStart"/>
       <w:r>
         <w:rPr>
+          <w:rFonts w:ascii="Times New Roman" w:hAnsi="Times New Roman" w:cs="Times New Roman"/>
           <w:b/>
           <w:bCs/>
           <w:color w:val="000000" w:themeColor="text1"/>
@@ -626,6 +629,7 @@
       </w:r>
       <w:r>
         <w:rPr>
+          <w:rFonts w:ascii="Times New Roman" w:hAnsi="Times New Roman" w:cs="Times New Roman"/>
           <w:b/>
           <w:bCs/>
           <w:color w:val="000000" w:themeColor="text1"/>
@@ -646,6 +650,7 @@
       </w:r>
       <w:r>
         <w:rPr>
+          <w:rFonts w:ascii="Times New Roman" w:hAnsi="Times New Roman" w:cs="Times New Roman"/>
           <w:b/>
           <w:bCs/>
           <w:color w:val="000000" w:themeColor="text1"/>
@@ -674,6 +679,7 @@
           <w:numId w:val="2"/>
         </w:numPr>
         <w:rPr>
+          <w:rFonts w:ascii="Times New Roman" w:hAnsi="Times New Roman" w:cs="Times New Roman"/>
           <w:b/>
           <w:bCs/>
           <w:color w:val="000000" w:themeColor="text1"/>
@@ -691,6 +697,7 @@
       </w:pPr>
       <w:r>
         <w:rPr>
+          <w:rFonts w:ascii="Times New Roman" w:hAnsi="Times New Roman" w:cs="Times New Roman"/>
           <w:color w:val="000000" w:themeColor="text1"/>
           <w:sz w:val="24"/>
           <w:szCs w:val="24"/>
@@ -710,6 +717,7 @@
       <w:proofErr w:type="spellStart"/>
       <w:r>
         <w:rPr>
+          <w:rFonts w:ascii="Times New Roman" w:hAnsi="Times New Roman" w:cs="Times New Roman"/>
           <w:color w:val="000000" w:themeColor="text1"/>
           <w:sz w:val="24"/>
           <w:szCs w:val="24"/>
@@ -736,6 +744,7 @@
           <w:numId w:val="2"/>
         </w:numPr>
         <w:rPr>
+          <w:rFonts w:ascii="Times New Roman" w:hAnsi="Times New Roman" w:cs="Times New Roman"/>
           <w:b/>
           <w:bCs/>
           <w:color w:val="000000" w:themeColor="text1"/>
@@ -754,6 +763,7 @@
       <w:proofErr w:type="spellStart"/>
       <w:r>
         <w:rPr>
+          <w:rFonts w:ascii="Times New Roman" w:hAnsi="Times New Roman" w:cs="Times New Roman"/>
           <w:color w:val="000000" w:themeColor="text1"/>
           <w:sz w:val="24"/>
           <w:szCs w:val="24"/>
@@ -773,6 +783,7 @@
       <w:proofErr w:type="spellEnd"/>
       <w:r>
         <w:rPr>
+          <w:rFonts w:ascii="Times New Roman" w:hAnsi="Times New Roman" w:cs="Times New Roman"/>
           <w:color w:val="000000" w:themeColor="text1"/>
           <w:sz w:val="24"/>
           <w:szCs w:val="24"/>
@@ -792,6 +803,7 @@
       <w:proofErr w:type="spellStart"/>
       <w:r>
         <w:rPr>
+          <w:rFonts w:ascii="Times New Roman" w:hAnsi="Times New Roman" w:cs="Times New Roman"/>
           <w:color w:val="000000" w:themeColor="text1"/>
           <w:sz w:val="24"/>
           <w:szCs w:val="24"/>
@@ -818,6 +830,7 @@
           <w:numId w:val="2"/>
         </w:numPr>
         <w:rPr>
+          <w:rFonts w:ascii="Times New Roman" w:hAnsi="Times New Roman" w:cs="Times New Roman"/>
           <w:b/>
           <w:bCs/>
           <w:color w:val="000000" w:themeColor="text1"/>
@@ -835,6 +848,7 @@
       </w:pPr>
       <w:r>
         <w:rPr>
+          <w:rFonts w:ascii="Times New Roman" w:hAnsi="Times New Roman" w:cs="Times New Roman"/>
           <w:color w:val="000000" w:themeColor="text1"/>
           <w:sz w:val="24"/>
           <w:szCs w:val="24"/>
@@ -854,6 +868,7 @@
       <w:proofErr w:type="spellStart"/>
       <w:r>
         <w:rPr>
+          <w:rFonts w:ascii="Times New Roman" w:hAnsi="Times New Roman" w:cs="Times New Roman"/>
           <w:color w:val="000000" w:themeColor="text1"/>
           <w:sz w:val="24"/>
           <w:szCs w:val="24"/>
@@ -932,6 +947,7 @@
             <w14:round/>
           </w14:textOutline>
         </w:rPr>
+        <w:lastRenderedPageBreak/>
         <w:t>Primero creamos todas las tablas de la base de datos con la información que nos da el DER</w:t>
       </w:r>
     </w:p>
@@ -981,6 +997,8 @@
     </w:p>
     <w:p>
       <w:pPr>
+        <w:pStyle w:val="Prrafodelista"/>
+        <w:ind w:left="1080"/>
         <w:rPr>
           <w:rFonts w:ascii="Times New Roman" w:hAnsi="Times New Roman" w:cs="Times New Roman"/>
           <w:color w:val="000000" w:themeColor="text1"/>
@@ -998,14 +1016,78 @@
           </w14:textOutline>
         </w:rPr>
       </w:pPr>
+    </w:p>
+    <w:p>
+      <w:pPr>
+        <w:pStyle w:val="Prrafodelista"/>
+        <w:ind w:left="1080"/>
+        <w:rPr>
+          <w:rFonts w:ascii="Times New Roman" w:hAnsi="Times New Roman" w:cs="Times New Roman"/>
+          <w:color w:val="000000" w:themeColor="text1"/>
+          <w:sz w:val="28"/>
+          <w:szCs w:val="28"/>
+          <w14:shadow w14:blurRad="38100" w14:dist="19050" w14:dir="2700000" w14:sx="100000" w14:sy="100000" w14:kx="0" w14:ky="0" w14:algn="tl">
+            <w14:schemeClr w14:val="dk1">
+              <w14:alpha w14:val="60000"/>
+            </w14:schemeClr>
+          </w14:shadow>
+          <w14:textOutline w14:w="0" w14:cap="flat" w14:cmpd="sng" w14:algn="ctr">
+            <w14:noFill/>
+            <w14:prstDash w14:val="solid"/>
+            <w14:round/>
+          </w14:textOutline>
+        </w:rPr>
+      </w:pPr>
+    </w:p>
+    <w:p>
+      <w:pPr>
+        <w:pStyle w:val="Prrafodelista"/>
+        <w:ind w:left="1080"/>
+        <w:rPr>
+          <w:rFonts w:ascii="Times New Roman" w:hAnsi="Times New Roman" w:cs="Times New Roman"/>
+          <w:color w:val="000000" w:themeColor="text1"/>
+          <w:sz w:val="28"/>
+          <w:szCs w:val="28"/>
+          <w14:shadow w14:blurRad="38100" w14:dist="19050" w14:dir="2700000" w14:sx="100000" w14:sy="100000" w14:kx="0" w14:ky="0" w14:algn="tl">
+            <w14:schemeClr w14:val="dk1">
+              <w14:alpha w14:val="60000"/>
+            </w14:schemeClr>
+          </w14:shadow>
+          <w14:textOutline w14:w="0" w14:cap="flat" w14:cmpd="sng" w14:algn="ctr">
+            <w14:noFill/>
+            <w14:prstDash w14:val="solid"/>
+            <w14:round/>
+          </w14:textOutline>
+        </w:rPr>
+      </w:pPr>
+    </w:p>
+    <w:p>
+      <w:pPr>
+        <w:rPr>
+          <w:rFonts w:ascii="Times New Roman" w:hAnsi="Times New Roman" w:cs="Times New Roman"/>
+          <w:color w:val="000000" w:themeColor="text1"/>
+          <w:sz w:val="28"/>
+          <w:szCs w:val="28"/>
+          <w14:shadow w14:blurRad="38100" w14:dist="19050" w14:dir="2700000" w14:sx="100000" w14:sy="100000" w14:kx="0" w14:ky="0" w14:algn="tl">
+            <w14:schemeClr w14:val="dk1">
+              <w14:alpha w14:val="60000"/>
+            </w14:schemeClr>
+          </w14:shadow>
+          <w14:textOutline w14:w="0" w14:cap="flat" w14:cmpd="sng" w14:algn="ctr">
+            <w14:noFill/>
+            <w14:prstDash w14:val="solid"/>
+            <w14:round/>
+          </w14:textOutline>
+        </w:rPr>
+      </w:pPr>
       <w:r>
         <w:rPr>
           <w:noProof/>
         </w:rPr>
         <w:drawing>
-          <wp:inline distT="0" distB="0" distL="0" distR="0" wp14:anchorId="4EE475E4" wp14:editId="5F22CA58">
-            <wp:extent cx="5391150" cy="2571750"/>
-            <wp:effectExtent l="0" t="0" r="0" b="0"/>
+          <wp:inline distT="0" distB="0" distL="0" distR="0" wp14:anchorId="4EE475E4" wp14:editId="7F433DEC">
+            <wp:extent cx="5772150" cy="4038465"/>
+            <wp:effectExtent l="0" t="0" r="0" b="635"/>
             <wp:docPr id="1" name="Imagen 1"/>
             <wp:cNvGraphicFramePr>
               <a:graphicFrameLocks xmlns:a="http://schemas.openxmlformats.org/drawingml/2006/main" noChangeAspect="1"/>
@@ -1035,7 +1117,7 @@
                   <pic:spPr bwMode="auto">
                     <a:xfrm>
                       <a:off x="0" y="0"/>
-                      <a:ext cx="5391150" cy="2571750"/>
+                      <a:ext cx="5778530" cy="4042929"/>
                     </a:xfrm>
                     <a:prstGeom prst="rect">
                       <a:avLst/>
@@ -1051,6 +1133,504 @@
           </wp:inline>
         </w:drawing>
       </w:r>
+    </w:p>
+    <w:p>
+      <w:pPr>
+        <w:pStyle w:val="Prrafodelista"/>
+        <w:rPr>
+          <w:color w:val="000000" w:themeColor="text1"/>
+          <w:sz w:val="28"/>
+          <w:szCs w:val="28"/>
+          <w14:shadow w14:blurRad="38100" w14:dist="19050" w14:dir="2700000" w14:sx="100000" w14:sy="100000" w14:kx="0" w14:ky="0" w14:algn="tl">
+            <w14:schemeClr w14:val="dk1">
+              <w14:alpha w14:val="60000"/>
+            </w14:schemeClr>
+          </w14:shadow>
+          <w14:textOutline w14:w="0" w14:cap="flat" w14:cmpd="sng" w14:algn="ctr">
+            <w14:noFill/>
+            <w14:prstDash w14:val="solid"/>
+            <w14:round/>
+          </w14:textOutline>
+        </w:rPr>
+      </w:pPr>
+    </w:p>
+    <w:p>
+      <w:pPr>
+        <w:pStyle w:val="Prrafodelista"/>
+        <w:rPr>
+          <w:color w:val="000000" w:themeColor="text1"/>
+          <w:sz w:val="28"/>
+          <w:szCs w:val="28"/>
+          <w14:shadow w14:blurRad="38100" w14:dist="19050" w14:dir="2700000" w14:sx="100000" w14:sy="100000" w14:kx="0" w14:ky="0" w14:algn="tl">
+            <w14:schemeClr w14:val="dk1">
+              <w14:alpha w14:val="60000"/>
+            </w14:schemeClr>
+          </w14:shadow>
+          <w14:textOutline w14:w="0" w14:cap="flat" w14:cmpd="sng" w14:algn="ctr">
+            <w14:noFill/>
+            <w14:prstDash w14:val="solid"/>
+            <w14:round/>
+          </w14:textOutline>
+        </w:rPr>
+      </w:pPr>
+    </w:p>
+    <w:p>
+      <w:pPr>
+        <w:pStyle w:val="Prrafodelista"/>
+        <w:rPr>
+          <w:color w:val="000000" w:themeColor="text1"/>
+          <w:sz w:val="28"/>
+          <w:szCs w:val="28"/>
+          <w14:shadow w14:blurRad="38100" w14:dist="19050" w14:dir="2700000" w14:sx="100000" w14:sy="100000" w14:kx="0" w14:ky="0" w14:algn="tl">
+            <w14:schemeClr w14:val="dk1">
+              <w14:alpha w14:val="60000"/>
+            </w14:schemeClr>
+          </w14:shadow>
+          <w14:textOutline w14:w="0" w14:cap="flat" w14:cmpd="sng" w14:algn="ctr">
+            <w14:noFill/>
+            <w14:prstDash w14:val="solid"/>
+            <w14:round/>
+          </w14:textOutline>
+        </w:rPr>
+      </w:pPr>
+    </w:p>
+    <w:p>
+      <w:pPr>
+        <w:pStyle w:val="Prrafodelista"/>
+        <w:rPr>
+          <w:color w:val="000000" w:themeColor="text1"/>
+          <w:sz w:val="28"/>
+          <w:szCs w:val="28"/>
+          <w14:shadow w14:blurRad="38100" w14:dist="19050" w14:dir="2700000" w14:sx="100000" w14:sy="100000" w14:kx="0" w14:ky="0" w14:algn="tl">
+            <w14:schemeClr w14:val="dk1">
+              <w14:alpha w14:val="60000"/>
+            </w14:schemeClr>
+          </w14:shadow>
+          <w14:textOutline w14:w="0" w14:cap="flat" w14:cmpd="sng" w14:algn="ctr">
+            <w14:noFill/>
+            <w14:prstDash w14:val="solid"/>
+            <w14:round/>
+          </w14:textOutline>
+        </w:rPr>
+      </w:pPr>
+    </w:p>
+    <w:p>
+      <w:pPr>
+        <w:pStyle w:val="Prrafodelista"/>
+        <w:rPr>
+          <w:color w:val="000000" w:themeColor="text1"/>
+          <w:sz w:val="28"/>
+          <w:szCs w:val="28"/>
+          <w14:shadow w14:blurRad="38100" w14:dist="19050" w14:dir="2700000" w14:sx="100000" w14:sy="100000" w14:kx="0" w14:ky="0" w14:algn="tl">
+            <w14:schemeClr w14:val="dk1">
+              <w14:alpha w14:val="60000"/>
+            </w14:schemeClr>
+          </w14:shadow>
+          <w14:textOutline w14:w="0" w14:cap="flat" w14:cmpd="sng" w14:algn="ctr">
+            <w14:noFill/>
+            <w14:prstDash w14:val="solid"/>
+            <w14:round/>
+          </w14:textOutline>
+        </w:rPr>
+      </w:pPr>
+    </w:p>
+    <w:p>
+      <w:pPr>
+        <w:pStyle w:val="Prrafodelista"/>
+        <w:rPr>
+          <w:color w:val="000000" w:themeColor="text1"/>
+          <w:sz w:val="28"/>
+          <w:szCs w:val="28"/>
+          <w14:shadow w14:blurRad="38100" w14:dist="19050" w14:dir="2700000" w14:sx="100000" w14:sy="100000" w14:kx="0" w14:ky="0" w14:algn="tl">
+            <w14:schemeClr w14:val="dk1">
+              <w14:alpha w14:val="60000"/>
+            </w14:schemeClr>
+          </w14:shadow>
+          <w14:textOutline w14:w="0" w14:cap="flat" w14:cmpd="sng" w14:algn="ctr">
+            <w14:noFill/>
+            <w14:prstDash w14:val="solid"/>
+            <w14:round/>
+          </w14:textOutline>
+        </w:rPr>
+      </w:pPr>
+    </w:p>
+    <w:p>
+      <w:pPr>
+        <w:pStyle w:val="Prrafodelista"/>
+        <w:rPr>
+          <w:color w:val="000000" w:themeColor="text1"/>
+          <w:sz w:val="28"/>
+          <w:szCs w:val="28"/>
+          <w14:shadow w14:blurRad="38100" w14:dist="19050" w14:dir="2700000" w14:sx="100000" w14:sy="100000" w14:kx="0" w14:ky="0" w14:algn="tl">
+            <w14:schemeClr w14:val="dk1">
+              <w14:alpha w14:val="60000"/>
+            </w14:schemeClr>
+          </w14:shadow>
+          <w14:textOutline w14:w="0" w14:cap="flat" w14:cmpd="sng" w14:algn="ctr">
+            <w14:noFill/>
+            <w14:prstDash w14:val="solid"/>
+            <w14:round/>
+          </w14:textOutline>
+        </w:rPr>
+      </w:pPr>
+    </w:p>
+    <w:p>
+      <w:pPr>
+        <w:pStyle w:val="Prrafodelista"/>
+        <w:rPr>
+          <w:color w:val="000000" w:themeColor="text1"/>
+          <w:sz w:val="28"/>
+          <w:szCs w:val="28"/>
+          <w14:shadow w14:blurRad="38100" w14:dist="19050" w14:dir="2700000" w14:sx="100000" w14:sy="100000" w14:kx="0" w14:ky="0" w14:algn="tl">
+            <w14:schemeClr w14:val="dk1">
+              <w14:alpha w14:val="60000"/>
+            </w14:schemeClr>
+          </w14:shadow>
+          <w14:textOutline w14:w="0" w14:cap="flat" w14:cmpd="sng" w14:algn="ctr">
+            <w14:noFill/>
+            <w14:prstDash w14:val="solid"/>
+            <w14:round/>
+          </w14:textOutline>
+        </w:rPr>
+      </w:pPr>
+    </w:p>
+    <w:p>
+      <w:pPr>
+        <w:pStyle w:val="Prrafodelista"/>
+        <w:rPr>
+          <w:color w:val="000000" w:themeColor="text1"/>
+          <w:sz w:val="28"/>
+          <w:szCs w:val="28"/>
+          <w14:shadow w14:blurRad="38100" w14:dist="19050" w14:dir="2700000" w14:sx="100000" w14:sy="100000" w14:kx="0" w14:ky="0" w14:algn="tl">
+            <w14:schemeClr w14:val="dk1">
+              <w14:alpha w14:val="60000"/>
+            </w14:schemeClr>
+          </w14:shadow>
+          <w14:textOutline w14:w="0" w14:cap="flat" w14:cmpd="sng" w14:algn="ctr">
+            <w14:noFill/>
+            <w14:prstDash w14:val="solid"/>
+            <w14:round/>
+          </w14:textOutline>
+        </w:rPr>
+      </w:pPr>
+    </w:p>
+    <w:p>
+      <w:pPr>
+        <w:pStyle w:val="Prrafodelista"/>
+        <w:rPr>
+          <w:color w:val="000000" w:themeColor="text1"/>
+          <w:sz w:val="28"/>
+          <w:szCs w:val="28"/>
+          <w14:shadow w14:blurRad="38100" w14:dist="19050" w14:dir="2700000" w14:sx="100000" w14:sy="100000" w14:kx="0" w14:ky="0" w14:algn="tl">
+            <w14:schemeClr w14:val="dk1">
+              <w14:alpha w14:val="60000"/>
+            </w14:schemeClr>
+          </w14:shadow>
+          <w14:textOutline w14:w="0" w14:cap="flat" w14:cmpd="sng" w14:algn="ctr">
+            <w14:noFill/>
+            <w14:prstDash w14:val="solid"/>
+            <w14:round/>
+          </w14:textOutline>
+        </w:rPr>
+      </w:pPr>
+    </w:p>
+    <w:p>
+      <w:pPr>
+        <w:pStyle w:val="Prrafodelista"/>
+        <w:rPr>
+          <w:color w:val="000000" w:themeColor="text1"/>
+          <w:sz w:val="28"/>
+          <w:szCs w:val="28"/>
+          <w14:shadow w14:blurRad="38100" w14:dist="19050" w14:dir="2700000" w14:sx="100000" w14:sy="100000" w14:kx="0" w14:ky="0" w14:algn="tl">
+            <w14:schemeClr w14:val="dk1">
+              <w14:alpha w14:val="60000"/>
+            </w14:schemeClr>
+          </w14:shadow>
+          <w14:textOutline w14:w="0" w14:cap="flat" w14:cmpd="sng" w14:algn="ctr">
+            <w14:noFill/>
+            <w14:prstDash w14:val="solid"/>
+            <w14:round/>
+          </w14:textOutline>
+        </w:rPr>
+      </w:pPr>
+    </w:p>
+    <w:p>
+      <w:pPr>
+        <w:pStyle w:val="Prrafodelista"/>
+        <w:rPr>
+          <w:color w:val="000000" w:themeColor="text1"/>
+          <w:sz w:val="28"/>
+          <w:szCs w:val="28"/>
+          <w14:shadow w14:blurRad="38100" w14:dist="19050" w14:dir="2700000" w14:sx="100000" w14:sy="100000" w14:kx="0" w14:ky="0" w14:algn="tl">
+            <w14:schemeClr w14:val="dk1">
+              <w14:alpha w14:val="60000"/>
+            </w14:schemeClr>
+          </w14:shadow>
+          <w14:textOutline w14:w="0" w14:cap="flat" w14:cmpd="sng" w14:algn="ctr">
+            <w14:noFill/>
+            <w14:prstDash w14:val="solid"/>
+            <w14:round/>
+          </w14:textOutline>
+        </w:rPr>
+      </w:pPr>
+    </w:p>
+    <w:p>
+      <w:pPr>
+        <w:pStyle w:val="Prrafodelista"/>
+        <w:rPr>
+          <w:rFonts w:ascii="Times New Roman" w:hAnsi="Times New Roman" w:cs="Times New Roman"/>
+          <w:color w:val="000000" w:themeColor="text1"/>
+          <w:sz w:val="28"/>
+          <w:szCs w:val="28"/>
+          <w14:shadow w14:blurRad="38100" w14:dist="19050" w14:dir="2700000" w14:sx="100000" w14:sy="100000" w14:kx="0" w14:ky="0" w14:algn="tl">
+            <w14:schemeClr w14:val="dk1">
+              <w14:alpha w14:val="60000"/>
+            </w14:schemeClr>
+          </w14:shadow>
+          <w14:textOutline w14:w="0" w14:cap="flat" w14:cmpd="sng" w14:algn="ctr">
+            <w14:noFill/>
+            <w14:prstDash w14:val="solid"/>
+            <w14:round/>
+          </w14:textOutline>
+        </w:rPr>
+      </w:pPr>
+      <w:r>
+        <w:rPr>
+          <w:rFonts w:ascii="Times New Roman" w:hAnsi="Times New Roman" w:cs="Times New Roman"/>
+          <w:color w:val="000000" w:themeColor="text1"/>
+          <w:sz w:val="28"/>
+          <w:szCs w:val="28"/>
+          <w14:shadow w14:blurRad="38100" w14:dist="19050" w14:dir="2700000" w14:sx="100000" w14:sy="100000" w14:kx="0" w14:ky="0" w14:algn="tl">
+            <w14:schemeClr w14:val="dk1">
+              <w14:alpha w14:val="60000"/>
+            </w14:schemeClr>
+          </w14:shadow>
+          <w14:textOutline w14:w="0" w14:cap="flat" w14:cmpd="sng" w14:algn="ctr">
+            <w14:noFill/>
+            <w14:prstDash w14:val="solid"/>
+            <w14:round/>
+          </w14:textOutline>
+        </w:rPr>
+        <w:t xml:space="preserve">2- Creamos todos los índices de la base de datos con el comando ALTER TABLE </w:t>
+      </w:r>
+    </w:p>
+    <w:p>
+      <w:pPr>
+        <w:pStyle w:val="Prrafodelista"/>
+        <w:rPr>
+          <w:rFonts w:ascii="Times New Roman" w:hAnsi="Times New Roman" w:cs="Times New Roman"/>
+          <w:color w:val="000000" w:themeColor="text1"/>
+          <w:sz w:val="28"/>
+          <w:szCs w:val="28"/>
+          <w14:shadow w14:blurRad="38100" w14:dist="19050" w14:dir="2700000" w14:sx="100000" w14:sy="100000" w14:kx="0" w14:ky="0" w14:algn="tl">
+            <w14:schemeClr w14:val="dk1">
+              <w14:alpha w14:val="60000"/>
+            </w14:schemeClr>
+          </w14:shadow>
+          <w14:textOutline w14:w="0" w14:cap="flat" w14:cmpd="sng" w14:algn="ctr">
+            <w14:noFill/>
+            <w14:prstDash w14:val="solid"/>
+            <w14:round/>
+          </w14:textOutline>
+        </w:rPr>
+      </w:pPr>
+    </w:p>
+    <w:p>
+      <w:pPr>
+        <w:pStyle w:val="Prrafodelista"/>
+        <w:rPr>
+          <w:rFonts w:ascii="Times New Roman" w:hAnsi="Times New Roman" w:cs="Times New Roman"/>
+          <w:color w:val="000000" w:themeColor="text1"/>
+          <w:sz w:val="28"/>
+          <w:szCs w:val="28"/>
+          <w14:shadow w14:blurRad="38100" w14:dist="19050" w14:dir="2700000" w14:sx="100000" w14:sy="100000" w14:kx="0" w14:ky="0" w14:algn="tl">
+            <w14:schemeClr w14:val="dk1">
+              <w14:alpha w14:val="60000"/>
+            </w14:schemeClr>
+          </w14:shadow>
+          <w14:textOutline w14:w="0" w14:cap="flat" w14:cmpd="sng" w14:algn="ctr">
+            <w14:noFill/>
+            <w14:prstDash w14:val="solid"/>
+            <w14:round/>
+          </w14:textOutline>
+        </w:rPr>
+      </w:pPr>
+    </w:p>
+    <w:p>
+      <w:pPr>
+        <w:pStyle w:val="Prrafodelista"/>
+        <w:rPr>
+          <w:rFonts w:ascii="Times New Roman" w:hAnsi="Times New Roman" w:cs="Times New Roman"/>
+          <w:color w:val="000000" w:themeColor="text1"/>
+          <w:sz w:val="28"/>
+          <w:szCs w:val="28"/>
+          <w14:shadow w14:blurRad="38100" w14:dist="19050" w14:dir="2700000" w14:sx="100000" w14:sy="100000" w14:kx="0" w14:ky="0" w14:algn="tl">
+            <w14:schemeClr w14:val="dk1">
+              <w14:alpha w14:val="60000"/>
+            </w14:schemeClr>
+          </w14:shadow>
+          <w14:textOutline w14:w="0" w14:cap="flat" w14:cmpd="sng" w14:algn="ctr">
+            <w14:noFill/>
+            <w14:prstDash w14:val="solid"/>
+            <w14:round/>
+          </w14:textOutline>
+        </w:rPr>
+      </w:pPr>
+    </w:p>
+    <w:p>
+      <w:pPr>
+        <w:pStyle w:val="Prrafodelista"/>
+        <w:rPr>
+          <w:rFonts w:ascii="Times New Roman" w:hAnsi="Times New Roman" w:cs="Times New Roman"/>
+          <w:color w:val="000000" w:themeColor="text1"/>
+          <w:sz w:val="28"/>
+          <w:szCs w:val="28"/>
+          <w14:shadow w14:blurRad="38100" w14:dist="19050" w14:dir="2700000" w14:sx="100000" w14:sy="100000" w14:kx="0" w14:ky="0" w14:algn="tl">
+            <w14:schemeClr w14:val="dk1">
+              <w14:alpha w14:val="60000"/>
+            </w14:schemeClr>
+          </w14:shadow>
+          <w14:textOutline w14:w="0" w14:cap="flat" w14:cmpd="sng" w14:algn="ctr">
+            <w14:noFill/>
+            <w14:prstDash w14:val="solid"/>
+            <w14:round/>
+          </w14:textOutline>
+        </w:rPr>
+      </w:pPr>
+    </w:p>
+    <w:p>
+      <w:pPr>
+        <w:pStyle w:val="Prrafodelista"/>
+        <w:rPr>
+          <w:rFonts w:ascii="Times New Roman" w:hAnsi="Times New Roman" w:cs="Times New Roman"/>
+          <w:color w:val="000000" w:themeColor="text1"/>
+          <w:sz w:val="28"/>
+          <w:szCs w:val="28"/>
+          <w14:shadow w14:blurRad="38100" w14:dist="19050" w14:dir="2700000" w14:sx="100000" w14:sy="100000" w14:kx="0" w14:ky="0" w14:algn="tl">
+            <w14:schemeClr w14:val="dk1">
+              <w14:alpha w14:val="60000"/>
+            </w14:schemeClr>
+          </w14:shadow>
+          <w14:textOutline w14:w="0" w14:cap="flat" w14:cmpd="sng" w14:algn="ctr">
+            <w14:noFill/>
+            <w14:prstDash w14:val="solid"/>
+            <w14:round/>
+          </w14:textOutline>
+        </w:rPr>
+      </w:pPr>
+    </w:p>
+    <w:p>
+      <w:pPr>
+        <w:rPr>
+          <w:rFonts w:ascii="Times New Roman" w:hAnsi="Times New Roman" w:cs="Times New Roman"/>
+          <w:color w:val="000000" w:themeColor="text1"/>
+          <w:sz w:val="28"/>
+          <w:szCs w:val="28"/>
+          <w14:shadow w14:blurRad="38100" w14:dist="19050" w14:dir="2700000" w14:sx="100000" w14:sy="100000" w14:kx="0" w14:ky="0" w14:algn="tl">
+            <w14:schemeClr w14:val="dk1">
+              <w14:alpha w14:val="60000"/>
+            </w14:schemeClr>
+          </w14:shadow>
+          <w14:textOutline w14:w="0" w14:cap="flat" w14:cmpd="sng" w14:algn="ctr">
+            <w14:noFill/>
+            <w14:prstDash w14:val="solid"/>
+            <w14:round/>
+          </w14:textOutline>
+        </w:rPr>
+      </w:pPr>
+      <w:r>
+        <w:rPr>
+          <w:noProof/>
+        </w:rPr>
+        <w:drawing>
+          <wp:inline distT="0" distB="0" distL="0" distR="0" wp14:anchorId="58175355" wp14:editId="48C712EF">
+            <wp:extent cx="6143625" cy="4076700"/>
+            <wp:effectExtent l="0" t="0" r="9525" b="0"/>
+            <wp:docPr id="2" name="Imagen 2"/>
+            <wp:cNvGraphicFramePr>
+              <a:graphicFrameLocks xmlns:a="http://schemas.openxmlformats.org/drawingml/2006/main" noChangeAspect="1"/>
+            </wp:cNvGraphicFramePr>
+            <a:graphic xmlns:a="http://schemas.openxmlformats.org/drawingml/2006/main">
+              <a:graphicData uri="http://schemas.openxmlformats.org/drawingml/2006/picture">
+                <pic:pic xmlns:pic="http://schemas.openxmlformats.org/drawingml/2006/picture">
+                  <pic:nvPicPr>
+                    <pic:cNvPr id="0" name="Picture 1"/>
+                    <pic:cNvPicPr>
+                      <a:picLocks noChangeAspect="1" noChangeArrowheads="1"/>
+                    </pic:cNvPicPr>
+                  </pic:nvPicPr>
+                  <pic:blipFill>
+                    <a:blip r:embed="rId6">
+                      <a:extLst>
+                        <a:ext uri="{28A0092B-C50C-407E-A947-70E740481C1C}">
+                          <a14:useLocalDpi xmlns:a14="http://schemas.microsoft.com/office/drawing/2010/main" val="0"/>
+                        </a:ext>
+                      </a:extLst>
+                    </a:blip>
+                    <a:srcRect/>
+                    <a:stretch>
+                      <a:fillRect/>
+                    </a:stretch>
+                  </pic:blipFill>
+                  <pic:spPr bwMode="auto">
+                    <a:xfrm>
+                      <a:off x="0" y="0"/>
+                      <a:ext cx="6146191" cy="4078403"/>
+                    </a:xfrm>
+                    <a:prstGeom prst="rect">
+                      <a:avLst/>
+                    </a:prstGeom>
+                    <a:noFill/>
+                    <a:ln>
+                      <a:noFill/>
+                    </a:ln>
+                  </pic:spPr>
+                </pic:pic>
+              </a:graphicData>
+            </a:graphic>
+          </wp:inline>
+        </w:drawing>
+      </w:r>
+    </w:p>
+    <w:p>
+      <w:pPr>
+        <w:pStyle w:val="Prrafodelista"/>
+        <w:rPr>
+          <w:color w:val="000000" w:themeColor="text1"/>
+          <w:sz w:val="28"/>
+          <w:szCs w:val="28"/>
+          <w14:shadow w14:blurRad="38100" w14:dist="19050" w14:dir="2700000" w14:sx="100000" w14:sy="100000" w14:kx="0" w14:ky="0" w14:algn="tl">
+            <w14:schemeClr w14:val="dk1">
+              <w14:alpha w14:val="60000"/>
+            </w14:schemeClr>
+          </w14:shadow>
+          <w14:textOutline w14:w="0" w14:cap="flat" w14:cmpd="sng" w14:algn="ctr">
+            <w14:noFill/>
+            <w14:prstDash w14:val="solid"/>
+            <w14:round/>
+          </w14:textOutline>
+        </w:rPr>
+      </w:pPr>
+    </w:p>
+    <w:p>
+      <w:pPr>
+        <w:pStyle w:val="Prrafodelista"/>
+        <w:rPr>
+          <w:color w:val="000000" w:themeColor="text1"/>
+          <w:sz w:val="28"/>
+          <w:szCs w:val="28"/>
+          <w14:shadow w14:blurRad="38100" w14:dist="19050" w14:dir="2700000" w14:sx="100000" w14:sy="100000" w14:kx="0" w14:ky="0" w14:algn="tl">
+            <w14:schemeClr w14:val="dk1">
+              <w14:alpha w14:val="60000"/>
+            </w14:schemeClr>
+          </w14:shadow>
+          <w14:textOutline w14:w="0" w14:cap="flat" w14:cmpd="sng" w14:algn="ctr">
+            <w14:noFill/>
+            <w14:prstDash w14:val="solid"/>
+            <w14:round/>
+          </w14:textOutline>
+        </w:rPr>
+      </w:pPr>
     </w:p>
     <w:p>
       <w:pPr>

</xml_diff>

<commit_message>
implementacion de las llaves y su referencia
</commit_message>
<xml_diff>
--- a/Actividad_6 Grupo_13 .docx
+++ b/Actividad_6 Grupo_13 .docx
@@ -1102,7 +1102,7 @@
                     </pic:cNvPicPr>
                   </pic:nvPicPr>
                   <pic:blipFill>
-                    <a:blip r:embed="rId5" cstate="print">
+                    <a:blip r:embed="rId6" cstate="print">
                       <a:extLst>
                         <a:ext uri="{28A0092B-C50C-407E-A947-70E740481C1C}">
                           <a14:useLocalDpi xmlns:a14="http://schemas.microsoft.com/office/drawing/2010/main" val="0"/>
@@ -1560,7 +1560,7 @@
                     </pic:cNvPicPr>
                   </pic:nvPicPr>
                   <pic:blipFill>
-                    <a:blip r:embed="rId6">
+                    <a:blip r:embed="rId7">
                       <a:extLst>
                         <a:ext uri="{28A0092B-C50C-407E-A947-70E740481C1C}">
                           <a14:useLocalDpi xmlns:a14="http://schemas.microsoft.com/office/drawing/2010/main" val="0"/>
@@ -1676,6 +1676,858 @@
       <w:pPr>
         <w:pStyle w:val="Prrafodelista"/>
         <w:rPr>
+          <w:color w:val="000000" w:themeColor="text1"/>
+          <w:sz w:val="28"/>
+          <w:szCs w:val="28"/>
+          <w14:shadow w14:blurRad="38100" w14:dist="19050" w14:dir="2700000" w14:sx="100000" w14:sy="100000" w14:kx="0" w14:ky="0" w14:algn="tl">
+            <w14:schemeClr w14:val="dk1">
+              <w14:alpha w14:val="60000"/>
+            </w14:schemeClr>
+          </w14:shadow>
+          <w14:textOutline w14:w="0" w14:cap="flat" w14:cmpd="sng" w14:algn="ctr">
+            <w14:noFill/>
+            <w14:prstDash w14:val="solid"/>
+            <w14:round/>
+          </w14:textOutline>
+        </w:rPr>
+      </w:pPr>
+    </w:p>
+    <w:p>
+      <w:pPr>
+        <w:pStyle w:val="Prrafodelista"/>
+        <w:rPr>
+          <w:color w:val="000000" w:themeColor="text1"/>
+          <w:sz w:val="28"/>
+          <w:szCs w:val="28"/>
+          <w14:shadow w14:blurRad="38100" w14:dist="19050" w14:dir="2700000" w14:sx="100000" w14:sy="100000" w14:kx="0" w14:ky="0" w14:algn="tl">
+            <w14:schemeClr w14:val="dk1">
+              <w14:alpha w14:val="60000"/>
+            </w14:schemeClr>
+          </w14:shadow>
+          <w14:textOutline w14:w="0" w14:cap="flat" w14:cmpd="sng" w14:algn="ctr">
+            <w14:noFill/>
+            <w14:prstDash w14:val="solid"/>
+            <w14:round/>
+          </w14:textOutline>
+        </w:rPr>
+      </w:pPr>
+    </w:p>
+    <w:p>
+      <w:pPr>
+        <w:pStyle w:val="Prrafodelista"/>
+        <w:rPr>
+          <w:color w:val="000000" w:themeColor="text1"/>
+          <w:sz w:val="28"/>
+          <w:szCs w:val="28"/>
+          <w14:shadow w14:blurRad="38100" w14:dist="19050" w14:dir="2700000" w14:sx="100000" w14:sy="100000" w14:kx="0" w14:ky="0" w14:algn="tl">
+            <w14:schemeClr w14:val="dk1">
+              <w14:alpha w14:val="60000"/>
+            </w14:schemeClr>
+          </w14:shadow>
+          <w14:textOutline w14:w="0" w14:cap="flat" w14:cmpd="sng" w14:algn="ctr">
+            <w14:noFill/>
+            <w14:prstDash w14:val="solid"/>
+            <w14:round/>
+          </w14:textOutline>
+        </w:rPr>
+      </w:pPr>
+    </w:p>
+    <w:p>
+      <w:pPr>
+        <w:pStyle w:val="Prrafodelista"/>
+        <w:rPr>
+          <w:color w:val="000000" w:themeColor="text1"/>
+          <w:sz w:val="28"/>
+          <w:szCs w:val="28"/>
+          <w14:shadow w14:blurRad="38100" w14:dist="19050" w14:dir="2700000" w14:sx="100000" w14:sy="100000" w14:kx="0" w14:ky="0" w14:algn="tl">
+            <w14:schemeClr w14:val="dk1">
+              <w14:alpha w14:val="60000"/>
+            </w14:schemeClr>
+          </w14:shadow>
+          <w14:textOutline w14:w="0" w14:cap="flat" w14:cmpd="sng" w14:algn="ctr">
+            <w14:noFill/>
+            <w14:prstDash w14:val="solid"/>
+            <w14:round/>
+          </w14:textOutline>
+        </w:rPr>
+      </w:pPr>
+    </w:p>
+    <w:p>
+      <w:pPr>
+        <w:pStyle w:val="Prrafodelista"/>
+        <w:rPr>
+          <w:color w:val="000000" w:themeColor="text1"/>
+          <w:sz w:val="28"/>
+          <w:szCs w:val="28"/>
+          <w14:shadow w14:blurRad="38100" w14:dist="19050" w14:dir="2700000" w14:sx="100000" w14:sy="100000" w14:kx="0" w14:ky="0" w14:algn="tl">
+            <w14:schemeClr w14:val="dk1">
+              <w14:alpha w14:val="60000"/>
+            </w14:schemeClr>
+          </w14:shadow>
+          <w14:textOutline w14:w="0" w14:cap="flat" w14:cmpd="sng" w14:algn="ctr">
+            <w14:noFill/>
+            <w14:prstDash w14:val="solid"/>
+            <w14:round/>
+          </w14:textOutline>
+        </w:rPr>
+      </w:pPr>
+    </w:p>
+    <w:p>
+      <w:pPr>
+        <w:pStyle w:val="Prrafodelista"/>
+        <w:rPr>
+          <w:color w:val="000000" w:themeColor="text1"/>
+          <w:sz w:val="28"/>
+          <w:szCs w:val="28"/>
+          <w14:shadow w14:blurRad="38100" w14:dist="19050" w14:dir="2700000" w14:sx="100000" w14:sy="100000" w14:kx="0" w14:ky="0" w14:algn="tl">
+            <w14:schemeClr w14:val="dk1">
+              <w14:alpha w14:val="60000"/>
+            </w14:schemeClr>
+          </w14:shadow>
+          <w14:textOutline w14:w="0" w14:cap="flat" w14:cmpd="sng" w14:algn="ctr">
+            <w14:noFill/>
+            <w14:prstDash w14:val="solid"/>
+            <w14:round/>
+          </w14:textOutline>
+        </w:rPr>
+      </w:pPr>
+    </w:p>
+    <w:p>
+      <w:pPr>
+        <w:pStyle w:val="Prrafodelista"/>
+        <w:rPr>
+          <w:rFonts w:ascii="Times New Roman" w:hAnsi="Times New Roman" w:cs="Times New Roman"/>
+          <w:color w:val="000000" w:themeColor="text1"/>
+          <w:sz w:val="28"/>
+          <w:szCs w:val="28"/>
+          <w14:shadow w14:blurRad="38100" w14:dist="19050" w14:dir="2700000" w14:sx="100000" w14:sy="100000" w14:kx="0" w14:ky="0" w14:algn="tl">
+            <w14:schemeClr w14:val="dk1">
+              <w14:alpha w14:val="60000"/>
+            </w14:schemeClr>
+          </w14:shadow>
+          <w14:textOutline w14:w="0" w14:cap="flat" w14:cmpd="sng" w14:algn="ctr">
+            <w14:noFill/>
+            <w14:prstDash w14:val="solid"/>
+            <w14:round/>
+          </w14:textOutline>
+        </w:rPr>
+      </w:pPr>
+      <w:r>
+        <w:rPr>
+          <w:rFonts w:ascii="Times New Roman" w:hAnsi="Times New Roman" w:cs="Times New Roman"/>
+          <w:color w:val="000000" w:themeColor="text1"/>
+          <w:sz w:val="28"/>
+          <w:szCs w:val="28"/>
+          <w14:shadow w14:blurRad="38100" w14:dist="19050" w14:dir="2700000" w14:sx="100000" w14:sy="100000" w14:kx="0" w14:ky="0" w14:algn="tl">
+            <w14:schemeClr w14:val="dk1">
+              <w14:alpha w14:val="60000"/>
+            </w14:schemeClr>
+          </w14:shadow>
+          <w14:textOutline w14:w="0" w14:cap="flat" w14:cmpd="sng" w14:algn="ctr">
+            <w14:noFill/>
+            <w14:prstDash w14:val="solid"/>
+            <w14:round/>
+          </w14:textOutline>
+        </w:rPr>
+        <w:lastRenderedPageBreak/>
+        <w:t xml:space="preserve">3- Implementamos todas las llaves y las </w:t>
+      </w:r>
+      <w:proofErr w:type="spellStart"/>
+      <w:r>
+        <w:rPr>
+          <w:rFonts w:ascii="Times New Roman" w:hAnsi="Times New Roman" w:cs="Times New Roman"/>
+          <w:color w:val="000000" w:themeColor="text1"/>
+          <w:sz w:val="28"/>
+          <w:szCs w:val="28"/>
+          <w14:shadow w14:blurRad="38100" w14:dist="19050" w14:dir="2700000" w14:sx="100000" w14:sy="100000" w14:kx="0" w14:ky="0" w14:algn="tl">
+            <w14:schemeClr w14:val="dk1">
+              <w14:alpha w14:val="60000"/>
+            </w14:schemeClr>
+          </w14:shadow>
+          <w14:textOutline w14:w="0" w14:cap="flat" w14:cmpd="sng" w14:algn="ctr">
+            <w14:noFill/>
+            <w14:prstDash w14:val="solid"/>
+            <w14:round/>
+          </w14:textOutline>
+        </w:rPr>
+        <w:t>refencias</w:t>
+      </w:r>
+      <w:proofErr w:type="spellEnd"/>
+    </w:p>
+    <w:p>
+      <w:pPr>
+        <w:pStyle w:val="Prrafodelista"/>
+        <w:rPr>
+          <w:rFonts w:ascii="Times New Roman" w:hAnsi="Times New Roman" w:cs="Times New Roman"/>
+          <w:color w:val="000000" w:themeColor="text1"/>
+          <w:sz w:val="28"/>
+          <w:szCs w:val="28"/>
+          <w14:shadow w14:blurRad="38100" w14:dist="19050" w14:dir="2700000" w14:sx="100000" w14:sy="100000" w14:kx="0" w14:ky="0" w14:algn="tl">
+            <w14:schemeClr w14:val="dk1">
+              <w14:alpha w14:val="60000"/>
+            </w14:schemeClr>
+          </w14:shadow>
+          <w14:textOutline w14:w="0" w14:cap="flat" w14:cmpd="sng" w14:algn="ctr">
+            <w14:noFill/>
+            <w14:prstDash w14:val="solid"/>
+            <w14:round/>
+          </w14:textOutline>
+        </w:rPr>
+      </w:pPr>
+    </w:p>
+    <w:p>
+      <w:pPr>
+        <w:pStyle w:val="Prrafodelista"/>
+        <w:rPr>
+          <w:rFonts w:ascii="Times New Roman" w:hAnsi="Times New Roman" w:cs="Times New Roman"/>
+          <w:color w:val="000000" w:themeColor="text1"/>
+          <w:sz w:val="28"/>
+          <w:szCs w:val="28"/>
+          <w14:shadow w14:blurRad="38100" w14:dist="19050" w14:dir="2700000" w14:sx="100000" w14:sy="100000" w14:kx="0" w14:ky="0" w14:algn="tl">
+            <w14:schemeClr w14:val="dk1">
+              <w14:alpha w14:val="60000"/>
+            </w14:schemeClr>
+          </w14:shadow>
+          <w14:textOutline w14:w="0" w14:cap="flat" w14:cmpd="sng" w14:algn="ctr">
+            <w14:noFill/>
+            <w14:prstDash w14:val="solid"/>
+            <w14:round/>
+          </w14:textOutline>
+        </w:rPr>
+      </w:pPr>
+    </w:p>
+    <w:p>
+      <w:pPr>
+        <w:pStyle w:val="Prrafodelista"/>
+        <w:rPr>
+          <w:rFonts w:ascii="Times New Roman" w:hAnsi="Times New Roman" w:cs="Times New Roman"/>
+          <w:color w:val="000000" w:themeColor="text1"/>
+          <w:sz w:val="28"/>
+          <w:szCs w:val="28"/>
+          <w14:shadow w14:blurRad="38100" w14:dist="19050" w14:dir="2700000" w14:sx="100000" w14:sy="100000" w14:kx="0" w14:ky="0" w14:algn="tl">
+            <w14:schemeClr w14:val="dk1">
+              <w14:alpha w14:val="60000"/>
+            </w14:schemeClr>
+          </w14:shadow>
+          <w14:textOutline w14:w="0" w14:cap="flat" w14:cmpd="sng" w14:algn="ctr">
+            <w14:noFill/>
+            <w14:prstDash w14:val="solid"/>
+            <w14:round/>
+          </w14:textOutline>
+        </w:rPr>
+      </w:pPr>
+    </w:p>
+    <w:p>
+      <w:pPr>
+        <w:rPr>
+          <w:rFonts w:ascii="Times New Roman" w:hAnsi="Times New Roman" w:cs="Times New Roman"/>
+          <w:color w:val="000000" w:themeColor="text1"/>
+          <w:sz w:val="28"/>
+          <w:szCs w:val="28"/>
+          <w14:shadow w14:blurRad="38100" w14:dist="19050" w14:dir="2700000" w14:sx="100000" w14:sy="100000" w14:kx="0" w14:ky="0" w14:algn="tl">
+            <w14:schemeClr w14:val="dk1">
+              <w14:alpha w14:val="60000"/>
+            </w14:schemeClr>
+          </w14:shadow>
+          <w14:textOutline w14:w="0" w14:cap="flat" w14:cmpd="sng" w14:algn="ctr">
+            <w14:noFill/>
+            <w14:prstDash w14:val="solid"/>
+            <w14:round/>
+          </w14:textOutline>
+        </w:rPr>
+      </w:pPr>
+      <w:r>
+        <w:rPr>
+          <w:noProof/>
+        </w:rPr>
+        <w:drawing>
+          <wp:inline distT="0" distB="0" distL="0" distR="0" wp14:anchorId="26E1D995" wp14:editId="6F7A98ED">
+            <wp:extent cx="5869305" cy="4286250"/>
+            <wp:effectExtent l="0" t="0" r="0" b="0"/>
+            <wp:docPr id="3" name="Imagen 3"/>
+            <wp:cNvGraphicFramePr>
+              <a:graphicFrameLocks xmlns:a="http://schemas.openxmlformats.org/drawingml/2006/main" noChangeAspect="1"/>
+            </wp:cNvGraphicFramePr>
+            <a:graphic xmlns:a="http://schemas.openxmlformats.org/drawingml/2006/main">
+              <a:graphicData uri="http://schemas.openxmlformats.org/drawingml/2006/picture">
+                <pic:pic xmlns:pic="http://schemas.openxmlformats.org/drawingml/2006/picture">
+                  <pic:nvPicPr>
+                    <pic:cNvPr id="0" name="Picture 1"/>
+                    <pic:cNvPicPr>
+                      <a:picLocks noChangeAspect="1" noChangeArrowheads="1"/>
+                    </pic:cNvPicPr>
+                  </pic:nvPicPr>
+                  <pic:blipFill>
+                    <a:blip r:embed="rId8">
+                      <a:extLst>
+                        <a:ext uri="{28A0092B-C50C-407E-A947-70E740481C1C}">
+                          <a14:useLocalDpi xmlns:a14="http://schemas.microsoft.com/office/drawing/2010/main" val="0"/>
+                        </a:ext>
+                      </a:extLst>
+                    </a:blip>
+                    <a:srcRect/>
+                    <a:stretch>
+                      <a:fillRect/>
+                    </a:stretch>
+                  </pic:blipFill>
+                  <pic:spPr bwMode="auto">
+                    <a:xfrm>
+                      <a:off x="0" y="0"/>
+                      <a:ext cx="5875477" cy="4290757"/>
+                    </a:xfrm>
+                    <a:prstGeom prst="rect">
+                      <a:avLst/>
+                    </a:prstGeom>
+                    <a:noFill/>
+                    <a:ln>
+                      <a:noFill/>
+                    </a:ln>
+                  </pic:spPr>
+                </pic:pic>
+              </a:graphicData>
+            </a:graphic>
+          </wp:inline>
+        </w:drawing>
+      </w:r>
+    </w:p>
+    <w:p>
+      <w:pPr>
+        <w:rPr>
+          <w:rFonts w:ascii="Times New Roman" w:hAnsi="Times New Roman" w:cs="Times New Roman"/>
+          <w:color w:val="000000" w:themeColor="text1"/>
+          <w:sz w:val="28"/>
+          <w:szCs w:val="28"/>
+          <w14:shadow w14:blurRad="38100" w14:dist="19050" w14:dir="2700000" w14:sx="100000" w14:sy="100000" w14:kx="0" w14:ky="0" w14:algn="tl">
+            <w14:schemeClr w14:val="dk1">
+              <w14:alpha w14:val="60000"/>
+            </w14:schemeClr>
+          </w14:shadow>
+          <w14:textOutline w14:w="0" w14:cap="flat" w14:cmpd="sng" w14:algn="ctr">
+            <w14:noFill/>
+            <w14:prstDash w14:val="solid"/>
+            <w14:round/>
+          </w14:textOutline>
+        </w:rPr>
+      </w:pPr>
+    </w:p>
+    <w:p>
+      <w:pPr>
+        <w:rPr>
+          <w:rFonts w:ascii="Times New Roman" w:hAnsi="Times New Roman" w:cs="Times New Roman"/>
+          <w:color w:val="000000" w:themeColor="text1"/>
+          <w:sz w:val="28"/>
+          <w:szCs w:val="28"/>
+          <w14:shadow w14:blurRad="38100" w14:dist="19050" w14:dir="2700000" w14:sx="100000" w14:sy="100000" w14:kx="0" w14:ky="0" w14:algn="tl">
+            <w14:schemeClr w14:val="dk1">
+              <w14:alpha w14:val="60000"/>
+            </w14:schemeClr>
+          </w14:shadow>
+          <w14:textOutline w14:w="0" w14:cap="flat" w14:cmpd="sng" w14:algn="ctr">
+            <w14:noFill/>
+            <w14:prstDash w14:val="solid"/>
+            <w14:round/>
+          </w14:textOutline>
+        </w:rPr>
+      </w:pPr>
+    </w:p>
+    <w:p>
+      <w:pPr>
+        <w:rPr>
+          <w:rFonts w:ascii="Times New Roman" w:hAnsi="Times New Roman" w:cs="Times New Roman"/>
+          <w:color w:val="000000" w:themeColor="text1"/>
+          <w:sz w:val="28"/>
+          <w:szCs w:val="28"/>
+          <w14:shadow w14:blurRad="38100" w14:dist="19050" w14:dir="2700000" w14:sx="100000" w14:sy="100000" w14:kx="0" w14:ky="0" w14:algn="tl">
+            <w14:schemeClr w14:val="dk1">
+              <w14:alpha w14:val="60000"/>
+            </w14:schemeClr>
+          </w14:shadow>
+          <w14:textOutline w14:w="0" w14:cap="flat" w14:cmpd="sng" w14:algn="ctr">
+            <w14:noFill/>
+            <w14:prstDash w14:val="solid"/>
+            <w14:round/>
+          </w14:textOutline>
+        </w:rPr>
+      </w:pPr>
+    </w:p>
+    <w:p>
+      <w:pPr>
+        <w:rPr>
+          <w:rFonts w:ascii="Times New Roman" w:hAnsi="Times New Roman" w:cs="Times New Roman"/>
+          <w:color w:val="000000" w:themeColor="text1"/>
+          <w:sz w:val="28"/>
+          <w:szCs w:val="28"/>
+          <w14:shadow w14:blurRad="38100" w14:dist="19050" w14:dir="2700000" w14:sx="100000" w14:sy="100000" w14:kx="0" w14:ky="0" w14:algn="tl">
+            <w14:schemeClr w14:val="dk1">
+              <w14:alpha w14:val="60000"/>
+            </w14:schemeClr>
+          </w14:shadow>
+          <w14:textOutline w14:w="0" w14:cap="flat" w14:cmpd="sng" w14:algn="ctr">
+            <w14:noFill/>
+            <w14:prstDash w14:val="solid"/>
+            <w14:round/>
+          </w14:textOutline>
+        </w:rPr>
+      </w:pPr>
+    </w:p>
+    <w:p>
+      <w:pPr>
+        <w:rPr>
+          <w:rFonts w:ascii="Times New Roman" w:hAnsi="Times New Roman" w:cs="Times New Roman"/>
+          <w:color w:val="000000" w:themeColor="text1"/>
+          <w:sz w:val="28"/>
+          <w:szCs w:val="28"/>
+          <w14:shadow w14:blurRad="38100" w14:dist="19050" w14:dir="2700000" w14:sx="100000" w14:sy="100000" w14:kx="0" w14:ky="0" w14:algn="tl">
+            <w14:schemeClr w14:val="dk1">
+              <w14:alpha w14:val="60000"/>
+            </w14:schemeClr>
+          </w14:shadow>
+          <w14:textOutline w14:w="0" w14:cap="flat" w14:cmpd="sng" w14:algn="ctr">
+            <w14:noFill/>
+            <w14:prstDash w14:val="solid"/>
+            <w14:round/>
+          </w14:textOutline>
+        </w:rPr>
+      </w:pPr>
+    </w:p>
+    <w:p>
+      <w:pPr>
+        <w:rPr>
+          <w:rFonts w:ascii="Times New Roman" w:hAnsi="Times New Roman" w:cs="Times New Roman"/>
+          <w:color w:val="000000" w:themeColor="text1"/>
+          <w:sz w:val="28"/>
+          <w:szCs w:val="28"/>
+          <w14:shadow w14:blurRad="38100" w14:dist="19050" w14:dir="2700000" w14:sx="100000" w14:sy="100000" w14:kx="0" w14:ky="0" w14:algn="tl">
+            <w14:schemeClr w14:val="dk1">
+              <w14:alpha w14:val="60000"/>
+            </w14:schemeClr>
+          </w14:shadow>
+          <w14:textOutline w14:w="0" w14:cap="flat" w14:cmpd="sng" w14:algn="ctr">
+            <w14:noFill/>
+            <w14:prstDash w14:val="solid"/>
+            <w14:round/>
+          </w14:textOutline>
+        </w:rPr>
+      </w:pPr>
+    </w:p>
+    <w:p>
+      <w:pPr>
+        <w:rPr>
+          <w:rFonts w:ascii="Times New Roman" w:hAnsi="Times New Roman" w:cs="Times New Roman"/>
+          <w:color w:val="000000" w:themeColor="text1"/>
+          <w:sz w:val="28"/>
+          <w:szCs w:val="28"/>
+          <w14:shadow w14:blurRad="38100" w14:dist="19050" w14:dir="2700000" w14:sx="100000" w14:sy="100000" w14:kx="0" w14:ky="0" w14:algn="tl">
+            <w14:schemeClr w14:val="dk1">
+              <w14:alpha w14:val="60000"/>
+            </w14:schemeClr>
+          </w14:shadow>
+          <w14:textOutline w14:w="0" w14:cap="flat" w14:cmpd="sng" w14:algn="ctr">
+            <w14:noFill/>
+            <w14:prstDash w14:val="solid"/>
+            <w14:round/>
+          </w14:textOutline>
+        </w:rPr>
+      </w:pPr>
+    </w:p>
+    <w:p>
+      <w:pPr>
+        <w:rPr>
+          <w:rFonts w:ascii="Times New Roman" w:hAnsi="Times New Roman" w:cs="Times New Roman"/>
+          <w:color w:val="000000" w:themeColor="text1"/>
+          <w:sz w:val="28"/>
+          <w:szCs w:val="28"/>
+          <w14:shadow w14:blurRad="38100" w14:dist="19050" w14:dir="2700000" w14:sx="100000" w14:sy="100000" w14:kx="0" w14:ky="0" w14:algn="tl">
+            <w14:schemeClr w14:val="dk1">
+              <w14:alpha w14:val="60000"/>
+            </w14:schemeClr>
+          </w14:shadow>
+          <w14:textOutline w14:w="0" w14:cap="flat" w14:cmpd="sng" w14:algn="ctr">
+            <w14:noFill/>
+            <w14:prstDash w14:val="solid"/>
+            <w14:round/>
+          </w14:textOutline>
+        </w:rPr>
+      </w:pPr>
+    </w:p>
+    <w:p>
+      <w:pPr>
+        <w:rPr>
+          <w:rFonts w:ascii="Times New Roman" w:hAnsi="Times New Roman" w:cs="Times New Roman"/>
+          <w:color w:val="000000" w:themeColor="text1"/>
+          <w:sz w:val="28"/>
+          <w:szCs w:val="28"/>
+          <w14:shadow w14:blurRad="38100" w14:dist="19050" w14:dir="2700000" w14:sx="100000" w14:sy="100000" w14:kx="0" w14:ky="0" w14:algn="tl">
+            <w14:schemeClr w14:val="dk1">
+              <w14:alpha w14:val="60000"/>
+            </w14:schemeClr>
+          </w14:shadow>
+          <w14:textOutline w14:w="0" w14:cap="flat" w14:cmpd="sng" w14:algn="ctr">
+            <w14:noFill/>
+            <w14:prstDash w14:val="solid"/>
+            <w14:round/>
+          </w14:textOutline>
+        </w:rPr>
+      </w:pPr>
+    </w:p>
+    <w:p>
+      <w:pPr>
+        <w:rPr>
+          <w:rFonts w:ascii="Times New Roman" w:hAnsi="Times New Roman" w:cs="Times New Roman"/>
+          <w:color w:val="000000" w:themeColor="text1"/>
+          <w:sz w:val="28"/>
+          <w:szCs w:val="28"/>
+          <w14:shadow w14:blurRad="38100" w14:dist="19050" w14:dir="2700000" w14:sx="100000" w14:sy="100000" w14:kx="0" w14:ky="0" w14:algn="tl">
+            <w14:schemeClr w14:val="dk1">
+              <w14:alpha w14:val="60000"/>
+            </w14:schemeClr>
+          </w14:shadow>
+          <w14:textOutline w14:w="0" w14:cap="flat" w14:cmpd="sng" w14:algn="ctr">
+            <w14:noFill/>
+            <w14:prstDash w14:val="solid"/>
+            <w14:round/>
+          </w14:textOutline>
+        </w:rPr>
+      </w:pPr>
+    </w:p>
+    <w:p>
+      <w:pPr>
+        <w:rPr>
+          <w:rFonts w:ascii="Times New Roman" w:hAnsi="Times New Roman" w:cs="Times New Roman"/>
+          <w:color w:val="000000" w:themeColor="text1"/>
+          <w:sz w:val="28"/>
+          <w:szCs w:val="28"/>
+          <w14:shadow w14:blurRad="38100" w14:dist="19050" w14:dir="2700000" w14:sx="100000" w14:sy="100000" w14:kx="0" w14:ky="0" w14:algn="tl">
+            <w14:schemeClr w14:val="dk1">
+              <w14:alpha w14:val="60000"/>
+            </w14:schemeClr>
+          </w14:shadow>
+          <w14:textOutline w14:w="0" w14:cap="flat" w14:cmpd="sng" w14:algn="ctr">
+            <w14:noFill/>
+            <w14:prstDash w14:val="solid"/>
+            <w14:round/>
+          </w14:textOutline>
+        </w:rPr>
+      </w:pPr>
+      <w:r>
+        <w:rPr>
+          <w:rFonts w:ascii="Times New Roman" w:hAnsi="Times New Roman" w:cs="Times New Roman"/>
+          <w:color w:val="000000" w:themeColor="text1"/>
+          <w:sz w:val="28"/>
+          <w:szCs w:val="28"/>
+          <w14:shadow w14:blurRad="38100" w14:dist="19050" w14:dir="2700000" w14:sx="100000" w14:sy="100000" w14:kx="0" w14:ky="0" w14:algn="tl">
+            <w14:schemeClr w14:val="dk1">
+              <w14:alpha w14:val="60000"/>
+            </w14:schemeClr>
+          </w14:shadow>
+          <w14:textOutline w14:w="0" w14:cap="flat" w14:cmpd="sng" w14:algn="ctr">
+            <w14:noFill/>
+            <w14:prstDash w14:val="solid"/>
+            <w14:round/>
+          </w14:textOutline>
+        </w:rPr>
+        <w:lastRenderedPageBreak/>
+        <w:t>4- Comprobamos que todas tablas están referenciadas correctamente</w:t>
+      </w:r>
+    </w:p>
+    <w:p>
+      <w:pPr>
+        <w:rPr>
+          <w:rFonts w:ascii="Times New Roman" w:hAnsi="Times New Roman" w:cs="Times New Roman"/>
+          <w:color w:val="000000" w:themeColor="text1"/>
+          <w:sz w:val="28"/>
+          <w:szCs w:val="28"/>
+          <w14:shadow w14:blurRad="38100" w14:dist="19050" w14:dir="2700000" w14:sx="100000" w14:sy="100000" w14:kx="0" w14:ky="0" w14:algn="tl">
+            <w14:schemeClr w14:val="dk1">
+              <w14:alpha w14:val="60000"/>
+            </w14:schemeClr>
+          </w14:shadow>
+          <w14:textOutline w14:w="0" w14:cap="flat" w14:cmpd="sng" w14:algn="ctr">
+            <w14:noFill/>
+            <w14:prstDash w14:val="solid"/>
+            <w14:round/>
+          </w14:textOutline>
+        </w:rPr>
+      </w:pPr>
+    </w:p>
+    <w:p>
+      <w:pPr>
+        <w:rPr>
+          <w:rFonts w:ascii="Times New Roman" w:hAnsi="Times New Roman" w:cs="Times New Roman"/>
+          <w:color w:val="000000" w:themeColor="text1"/>
+          <w:sz w:val="28"/>
+          <w:szCs w:val="28"/>
+          <w14:shadow w14:blurRad="38100" w14:dist="19050" w14:dir="2700000" w14:sx="100000" w14:sy="100000" w14:kx="0" w14:ky="0" w14:algn="tl">
+            <w14:schemeClr w14:val="dk1">
+              <w14:alpha w14:val="60000"/>
+            </w14:schemeClr>
+          </w14:shadow>
+          <w14:textOutline w14:w="0" w14:cap="flat" w14:cmpd="sng" w14:algn="ctr">
+            <w14:noFill/>
+            <w14:prstDash w14:val="solid"/>
+            <w14:round/>
+          </w14:textOutline>
+        </w:rPr>
+      </w:pPr>
+    </w:p>
+    <w:p>
+      <w:pPr>
+        <w:rPr>
+          <w:rFonts w:ascii="Times New Roman" w:hAnsi="Times New Roman" w:cs="Times New Roman"/>
+          <w:color w:val="000000" w:themeColor="text1"/>
+          <w:sz w:val="28"/>
+          <w:szCs w:val="28"/>
+          <w14:shadow w14:blurRad="38100" w14:dist="19050" w14:dir="2700000" w14:sx="100000" w14:sy="100000" w14:kx="0" w14:ky="0" w14:algn="tl">
+            <w14:schemeClr w14:val="dk1">
+              <w14:alpha w14:val="60000"/>
+            </w14:schemeClr>
+          </w14:shadow>
+          <w14:textOutline w14:w="0" w14:cap="flat" w14:cmpd="sng" w14:algn="ctr">
+            <w14:noFill/>
+            <w14:prstDash w14:val="solid"/>
+            <w14:round/>
+          </w14:textOutline>
+        </w:rPr>
+      </w:pPr>
+    </w:p>
+    <w:p>
+      <w:pPr>
+        <w:rPr>
+          <w:rFonts w:ascii="Times New Roman" w:hAnsi="Times New Roman" w:cs="Times New Roman"/>
+          <w:color w:val="000000" w:themeColor="text1"/>
+          <w:sz w:val="28"/>
+          <w:szCs w:val="28"/>
+          <w14:shadow w14:blurRad="38100" w14:dist="19050" w14:dir="2700000" w14:sx="100000" w14:sy="100000" w14:kx="0" w14:ky="0" w14:algn="tl">
+            <w14:schemeClr w14:val="dk1">
+              <w14:alpha w14:val="60000"/>
+            </w14:schemeClr>
+          </w14:shadow>
+          <w14:textOutline w14:w="0" w14:cap="flat" w14:cmpd="sng" w14:algn="ctr">
+            <w14:noFill/>
+            <w14:prstDash w14:val="solid"/>
+            <w14:round/>
+          </w14:textOutline>
+        </w:rPr>
+      </w:pPr>
+      <w:r>
+        <w:rPr>
+          <w:rFonts w:ascii="Times New Roman" w:hAnsi="Times New Roman" w:cs="Times New Roman"/>
+          <w:noProof/>
+          <w:color w:val="000000" w:themeColor="text1"/>
+          <w:sz w:val="28"/>
+          <w:szCs w:val="28"/>
+          <w14:shadow w14:blurRad="38100" w14:dist="19050" w14:dir="2700000" w14:sx="100000" w14:sy="100000" w14:kx="0" w14:ky="0" w14:algn="tl">
+            <w14:schemeClr w14:val="dk1">
+              <w14:alpha w14:val="60000"/>
+            </w14:schemeClr>
+          </w14:shadow>
+          <w14:textOutline w14:w="0" w14:cap="flat" w14:cmpd="sng" w14:algn="ctr">
+            <w14:noFill/>
+            <w14:prstDash w14:val="solid"/>
+            <w14:round/>
+          </w14:textOutline>
+        </w:rPr>
+        <w:drawing>
+          <wp:inline distT="0" distB="0" distL="0" distR="0" wp14:anchorId="30E1BCC6" wp14:editId="4DC05669">
+            <wp:extent cx="5900679" cy="3419475"/>
+            <wp:effectExtent l="0" t="0" r="5080" b="0"/>
+            <wp:docPr id="4" name="Imagen 4"/>
+            <wp:cNvGraphicFramePr>
+              <a:graphicFrameLocks xmlns:a="http://schemas.openxmlformats.org/drawingml/2006/main" noChangeAspect="1"/>
+            </wp:cNvGraphicFramePr>
+            <a:graphic xmlns:a="http://schemas.openxmlformats.org/drawingml/2006/main">
+              <a:graphicData uri="http://schemas.openxmlformats.org/drawingml/2006/picture">
+                <pic:pic xmlns:pic="http://schemas.openxmlformats.org/drawingml/2006/picture">
+                  <pic:nvPicPr>
+                    <pic:cNvPr id="0" name="Picture 2"/>
+                    <pic:cNvPicPr>
+                      <a:picLocks noChangeAspect="1" noChangeArrowheads="1"/>
+                    </pic:cNvPicPr>
+                  </pic:nvPicPr>
+                  <pic:blipFill>
+                    <a:blip r:embed="rId9" cstate="print">
+                      <a:extLst>
+                        <a:ext uri="{28A0092B-C50C-407E-A947-70E740481C1C}">
+                          <a14:useLocalDpi xmlns:a14="http://schemas.microsoft.com/office/drawing/2010/main" val="0"/>
+                        </a:ext>
+                      </a:extLst>
+                    </a:blip>
+                    <a:srcRect/>
+                    <a:stretch>
+                      <a:fillRect/>
+                    </a:stretch>
+                  </pic:blipFill>
+                  <pic:spPr bwMode="auto">
+                    <a:xfrm>
+                      <a:off x="0" y="0"/>
+                      <a:ext cx="5903313" cy="3421001"/>
+                    </a:xfrm>
+                    <a:prstGeom prst="rect">
+                      <a:avLst/>
+                    </a:prstGeom>
+                    <a:noFill/>
+                    <a:ln>
+                      <a:noFill/>
+                    </a:ln>
+                  </pic:spPr>
+                </pic:pic>
+              </a:graphicData>
+            </a:graphic>
+          </wp:inline>
+        </w:drawing>
+      </w:r>
+    </w:p>
+    <w:p>
+      <w:pPr>
+        <w:rPr>
+          <w:rFonts w:ascii="Times New Roman" w:hAnsi="Times New Roman" w:cs="Times New Roman"/>
+          <w:color w:val="000000" w:themeColor="text1"/>
+          <w:sz w:val="28"/>
+          <w:szCs w:val="28"/>
+          <w14:shadow w14:blurRad="38100" w14:dist="19050" w14:dir="2700000" w14:sx="100000" w14:sy="100000" w14:kx="0" w14:ky="0" w14:algn="tl">
+            <w14:schemeClr w14:val="dk1">
+              <w14:alpha w14:val="60000"/>
+            </w14:schemeClr>
+          </w14:shadow>
+          <w14:textOutline w14:w="0" w14:cap="flat" w14:cmpd="sng" w14:algn="ctr">
+            <w14:noFill/>
+            <w14:prstDash w14:val="solid"/>
+            <w14:round/>
+          </w14:textOutline>
+        </w:rPr>
+      </w:pPr>
+    </w:p>
+    <w:p>
+      <w:pPr>
+        <w:rPr>
+          <w:rFonts w:ascii="Times New Roman" w:hAnsi="Times New Roman" w:cs="Times New Roman"/>
+          <w:color w:val="000000" w:themeColor="text1"/>
+          <w:sz w:val="28"/>
+          <w:szCs w:val="28"/>
+          <w14:shadow w14:blurRad="38100" w14:dist="19050" w14:dir="2700000" w14:sx="100000" w14:sy="100000" w14:kx="0" w14:ky="0" w14:algn="tl">
+            <w14:schemeClr w14:val="dk1">
+              <w14:alpha w14:val="60000"/>
+            </w14:schemeClr>
+          </w14:shadow>
+          <w14:textOutline w14:w="0" w14:cap="flat" w14:cmpd="sng" w14:algn="ctr">
+            <w14:noFill/>
+            <w14:prstDash w14:val="solid"/>
+            <w14:round/>
+          </w14:textOutline>
+        </w:rPr>
+      </w:pPr>
+      <w:r>
+        <w:rPr>
+          <w:rFonts w:ascii="Times New Roman" w:hAnsi="Times New Roman" w:cs="Times New Roman"/>
+          <w:noProof/>
+          <w:color w:val="000000" w:themeColor="text1"/>
+          <w:sz w:val="28"/>
+          <w:szCs w:val="28"/>
+          <w14:shadow w14:blurRad="38100" w14:dist="19050" w14:dir="2700000" w14:sx="100000" w14:sy="100000" w14:kx="0" w14:ky="0" w14:algn="tl">
+            <w14:schemeClr w14:val="dk1">
+              <w14:alpha w14:val="60000"/>
+            </w14:schemeClr>
+          </w14:shadow>
+          <w14:textOutline w14:w="0" w14:cap="flat" w14:cmpd="sng" w14:algn="ctr">
+            <w14:noFill/>
+            <w14:prstDash w14:val="solid"/>
+            <w14:round/>
+          </w14:textOutline>
+        </w:rPr>
+        <w:drawing>
+          <wp:inline distT="0" distB="0" distL="0" distR="0" wp14:anchorId="65347CF7" wp14:editId="60BF60CC">
+            <wp:extent cx="6013836" cy="3495675"/>
+            <wp:effectExtent l="0" t="0" r="6350" b="0"/>
+            <wp:docPr id="5" name="Imagen 5"/>
+            <wp:cNvGraphicFramePr>
+              <a:graphicFrameLocks xmlns:a="http://schemas.openxmlformats.org/drawingml/2006/main" noChangeAspect="1"/>
+            </wp:cNvGraphicFramePr>
+            <a:graphic xmlns:a="http://schemas.openxmlformats.org/drawingml/2006/main">
+              <a:graphicData uri="http://schemas.openxmlformats.org/drawingml/2006/picture">
+                <pic:pic xmlns:pic="http://schemas.openxmlformats.org/drawingml/2006/picture">
+                  <pic:nvPicPr>
+                    <pic:cNvPr id="0" name="Picture 3"/>
+                    <pic:cNvPicPr>
+                      <a:picLocks noChangeAspect="1" noChangeArrowheads="1"/>
+                    </pic:cNvPicPr>
+                  </pic:nvPicPr>
+                  <pic:blipFill>
+                    <a:blip r:embed="rId10" cstate="print">
+                      <a:extLst>
+                        <a:ext uri="{28A0092B-C50C-407E-A947-70E740481C1C}">
+                          <a14:useLocalDpi xmlns:a14="http://schemas.microsoft.com/office/drawing/2010/main" val="0"/>
+                        </a:ext>
+                      </a:extLst>
+                    </a:blip>
+                    <a:srcRect/>
+                    <a:stretch>
+                      <a:fillRect/>
+                    </a:stretch>
+                  </pic:blipFill>
+                  <pic:spPr bwMode="auto">
+                    <a:xfrm>
+                      <a:off x="0" y="0"/>
+                      <a:ext cx="6018249" cy="3498240"/>
+                    </a:xfrm>
+                    <a:prstGeom prst="rect">
+                      <a:avLst/>
+                    </a:prstGeom>
+                    <a:noFill/>
+                    <a:ln>
+                      <a:noFill/>
+                    </a:ln>
+                  </pic:spPr>
+                </pic:pic>
+              </a:graphicData>
+            </a:graphic>
+          </wp:inline>
+        </w:drawing>
+      </w:r>
+    </w:p>
+    <w:p>
+      <w:pPr>
+        <w:rPr>
+          <w:rFonts w:ascii="Times New Roman" w:hAnsi="Times New Roman" w:cs="Times New Roman"/>
+          <w:color w:val="000000" w:themeColor="text1"/>
+          <w:sz w:val="28"/>
+          <w:szCs w:val="28"/>
+          <w14:shadow w14:blurRad="38100" w14:dist="19050" w14:dir="2700000" w14:sx="100000" w14:sy="100000" w14:kx="0" w14:ky="0" w14:algn="tl">
+            <w14:schemeClr w14:val="dk1">
+              <w14:alpha w14:val="60000"/>
+            </w14:schemeClr>
+          </w14:shadow>
+          <w14:textOutline w14:w="0" w14:cap="flat" w14:cmpd="sng" w14:algn="ctr">
+            <w14:noFill/>
+            <w14:prstDash w14:val="solid"/>
+            <w14:round/>
+          </w14:textOutline>
+        </w:rPr>
+      </w:pPr>
+      <w:r>
+        <w:rPr>
+          <w:rFonts w:ascii="Times New Roman" w:hAnsi="Times New Roman" w:cs="Times New Roman"/>
+          <w:color w:val="000000" w:themeColor="text1"/>
+          <w:sz w:val="28"/>
+          <w:szCs w:val="28"/>
+          <w14:shadow w14:blurRad="38100" w14:dist="19050" w14:dir="2700000" w14:sx="100000" w14:sy="100000" w14:kx="0" w14:ky="0" w14:algn="tl">
+            <w14:schemeClr w14:val="dk1">
+              <w14:alpha w14:val="60000"/>
+            </w14:schemeClr>
+          </w14:shadow>
+          <w14:textOutline w14:w="0" w14:cap="flat" w14:cmpd="sng" w14:algn="ctr">
+            <w14:noFill/>
+            <w14:prstDash w14:val="solid"/>
+            <w14:round/>
+          </w14:textOutline>
+        </w:rPr>
+        <w:lastRenderedPageBreak/>
+        <w:t>5- Entramos datos en cada una de las tablas</w:t>
+      </w:r>
+    </w:p>
+    <w:p>
+      <w:pPr>
+        <w:rPr>
+          <w:rFonts w:ascii="Times New Roman" w:hAnsi="Times New Roman" w:cs="Times New Roman"/>
           <w:color w:val="000000" w:themeColor="text1"/>
           <w:sz w:val="28"/>
           <w:szCs w:val="28"/>
@@ -4696,4 +5548,16 @@
     </a:ext>
   </a:extLst>
 </a:theme>
+</file>
+
+<file path=customXml/item1.xml><?xml version="1.0" encoding="utf-8"?>
+<b:Sources xmlns:b="http://schemas.openxmlformats.org/officeDocument/2006/bibliography" xmlns="http://schemas.openxmlformats.org/officeDocument/2006/bibliography" SelectedStyle="\APASixthEditionOfficeOnline.xsl" StyleName="APA" Version="6"/>
+</file>
+
+<file path=customXml/itemProps1.xml><?xml version="1.0" encoding="utf-8"?>
+<ds:datastoreItem xmlns:ds="http://schemas.openxmlformats.org/officeDocument/2006/customXml" ds:itemID="{6F3FC8C1-48DF-4158-85FF-D3892C3D2A15}">
+  <ds:schemaRefs>
+    <ds:schemaRef ds:uri="http://schemas.openxmlformats.org/officeDocument/2006/bibliography"/>
+  </ds:schemaRefs>
+</ds:datastoreItem>
 </file>
</xml_diff>

<commit_message>
Insercion de datos en tablas Gerard
</commit_message>
<xml_diff>
--- a/Actividad_6 Grupo_13 .docx
+++ b/Actividad_6 Grupo_13 .docx
@@ -2543,6 +2543,280 @@
           </w14:textOutline>
         </w:rPr>
       </w:pPr>
+    </w:p>
+    <w:p>
+      <w:pPr>
+        <w:rPr>
+          <w:rFonts w:ascii="Times New Roman" w:hAnsi="Times New Roman" w:cs="Times New Roman"/>
+          <w:color w:val="000000" w:themeColor="text1"/>
+          <w:sz w:val="28"/>
+          <w:szCs w:val="28"/>
+          <w14:shadow w14:blurRad="38100" w14:dist="19050" w14:dir="2700000" w14:sx="100000" w14:sy="100000" w14:kx="0" w14:ky="0" w14:algn="tl">
+            <w14:schemeClr w14:val="dk1">
+              <w14:alpha w14:val="60000"/>
+            </w14:schemeClr>
+          </w14:shadow>
+          <w14:textOutline w14:w="0" w14:cap="flat" w14:cmpd="sng" w14:algn="ctr">
+            <w14:noFill/>
+            <w14:prstDash w14:val="solid"/>
+            <w14:round/>
+          </w14:textOutline>
+        </w:rPr>
+      </w:pPr>
+    </w:p>
+    <w:p>
+      <w:pPr>
+        <w:rPr>
+          <w:rFonts w:ascii="Times New Roman" w:hAnsi="Times New Roman" w:cs="Times New Roman"/>
+          <w:color w:val="000000" w:themeColor="text1"/>
+          <w:sz w:val="28"/>
+          <w:szCs w:val="28"/>
+          <w14:shadow w14:blurRad="38100" w14:dist="19050" w14:dir="2700000" w14:sx="100000" w14:sy="100000" w14:kx="0" w14:ky="0" w14:algn="tl">
+            <w14:schemeClr w14:val="dk1">
+              <w14:alpha w14:val="60000"/>
+            </w14:schemeClr>
+          </w14:shadow>
+          <w14:textOutline w14:w="0" w14:cap="flat" w14:cmpd="sng" w14:algn="ctr">
+            <w14:noFill/>
+            <w14:prstDash w14:val="solid"/>
+            <w14:round/>
+          </w14:textOutline>
+        </w:rPr>
+      </w:pPr>
+      <w:r>
+        <w:rPr>
+          <w:rFonts w:ascii="Times New Roman" w:hAnsi="Times New Roman" w:cs="Times New Roman"/>
+          <w:noProof/>
+          <w:color w:val="000000" w:themeColor="text1"/>
+          <w:sz w:val="28"/>
+          <w:szCs w:val="28"/>
+          <w14:shadow w14:blurRad="38100" w14:dist="19050" w14:dir="2700000" w14:sx="100000" w14:sy="100000" w14:kx="0" w14:ky="0" w14:algn="tl">
+            <w14:schemeClr w14:val="dk1">
+              <w14:alpha w14:val="60000"/>
+            </w14:schemeClr>
+          </w14:shadow>
+          <w14:textOutline w14:w="0" w14:cap="flat" w14:cmpd="sng" w14:algn="ctr">
+            <w14:noFill/>
+            <w14:prstDash w14:val="solid"/>
+            <w14:round/>
+          </w14:textOutline>
+        </w:rPr>
+        <w:drawing>
+          <wp:inline distT="0" distB="0" distL="0" distR="0" wp14:anchorId="3CFDC3E7" wp14:editId="07BD12FE">
+            <wp:extent cx="5391150" cy="2695575"/>
+            <wp:effectExtent l="0" t="0" r="0" b="9525"/>
+            <wp:docPr id="7" name="Imagen 7"/>
+            <wp:cNvGraphicFramePr>
+              <a:graphicFrameLocks xmlns:a="http://schemas.openxmlformats.org/drawingml/2006/main" noChangeAspect="1"/>
+            </wp:cNvGraphicFramePr>
+            <a:graphic xmlns:a="http://schemas.openxmlformats.org/drawingml/2006/main">
+              <a:graphicData uri="http://schemas.openxmlformats.org/drawingml/2006/picture">
+                <pic:pic xmlns:pic="http://schemas.openxmlformats.org/drawingml/2006/picture">
+                  <pic:nvPicPr>
+                    <pic:cNvPr id="0" name="Picture 2"/>
+                    <pic:cNvPicPr>
+                      <a:picLocks noChangeAspect="1" noChangeArrowheads="1"/>
+                    </pic:cNvPicPr>
+                  </pic:nvPicPr>
+                  <pic:blipFill>
+                    <a:blip r:embed="rId11" cstate="print">
+                      <a:extLst>
+                        <a:ext uri="{28A0092B-C50C-407E-A947-70E740481C1C}">
+                          <a14:useLocalDpi xmlns:a14="http://schemas.microsoft.com/office/drawing/2010/main" val="0"/>
+                        </a:ext>
+                      </a:extLst>
+                    </a:blip>
+                    <a:srcRect/>
+                    <a:stretch>
+                      <a:fillRect/>
+                    </a:stretch>
+                  </pic:blipFill>
+                  <pic:spPr bwMode="auto">
+                    <a:xfrm>
+                      <a:off x="0" y="0"/>
+                      <a:ext cx="5391150" cy="2695575"/>
+                    </a:xfrm>
+                    <a:prstGeom prst="rect">
+                      <a:avLst/>
+                    </a:prstGeom>
+                    <a:noFill/>
+                    <a:ln>
+                      <a:noFill/>
+                    </a:ln>
+                  </pic:spPr>
+                </pic:pic>
+              </a:graphicData>
+            </a:graphic>
+          </wp:inline>
+        </w:drawing>
+      </w:r>
+    </w:p>
+    <w:p>
+      <w:pPr>
+        <w:rPr>
+          <w:rFonts w:ascii="Times New Roman" w:hAnsi="Times New Roman" w:cs="Times New Roman"/>
+          <w:color w:val="000000" w:themeColor="text1"/>
+          <w:sz w:val="28"/>
+          <w:szCs w:val="28"/>
+          <w14:shadow w14:blurRad="38100" w14:dist="19050" w14:dir="2700000" w14:sx="100000" w14:sy="100000" w14:kx="0" w14:ky="0" w14:algn="tl">
+            <w14:schemeClr w14:val="dk1">
+              <w14:alpha w14:val="60000"/>
+            </w14:schemeClr>
+          </w14:shadow>
+          <w14:textOutline w14:w="0" w14:cap="flat" w14:cmpd="sng" w14:algn="ctr">
+            <w14:noFill/>
+            <w14:prstDash w14:val="solid"/>
+            <w14:round/>
+          </w14:textOutline>
+        </w:rPr>
+      </w:pPr>
+    </w:p>
+    <w:p>
+      <w:pPr>
+        <w:rPr>
+          <w:rFonts w:ascii="Times New Roman" w:hAnsi="Times New Roman" w:cs="Times New Roman"/>
+          <w:color w:val="000000" w:themeColor="text1"/>
+          <w:sz w:val="28"/>
+          <w:szCs w:val="28"/>
+          <w14:shadow w14:blurRad="38100" w14:dist="19050" w14:dir="2700000" w14:sx="100000" w14:sy="100000" w14:kx="0" w14:ky="0" w14:algn="tl">
+            <w14:schemeClr w14:val="dk1">
+              <w14:alpha w14:val="60000"/>
+            </w14:schemeClr>
+          </w14:shadow>
+          <w14:textOutline w14:w="0" w14:cap="flat" w14:cmpd="sng" w14:algn="ctr">
+            <w14:noFill/>
+            <w14:prstDash w14:val="solid"/>
+            <w14:round/>
+          </w14:textOutline>
+        </w:rPr>
+      </w:pPr>
+    </w:p>
+    <w:p>
+      <w:pPr>
+        <w:rPr>
+          <w:rFonts w:ascii="Times New Roman" w:hAnsi="Times New Roman" w:cs="Times New Roman"/>
+          <w:color w:val="000000" w:themeColor="text1"/>
+          <w:sz w:val="28"/>
+          <w:szCs w:val="28"/>
+          <w14:shadow w14:blurRad="38100" w14:dist="19050" w14:dir="2700000" w14:sx="100000" w14:sy="100000" w14:kx="0" w14:ky="0" w14:algn="tl">
+            <w14:schemeClr w14:val="dk1">
+              <w14:alpha w14:val="60000"/>
+            </w14:schemeClr>
+          </w14:shadow>
+          <w14:textOutline w14:w="0" w14:cap="flat" w14:cmpd="sng" w14:algn="ctr">
+            <w14:noFill/>
+            <w14:prstDash w14:val="solid"/>
+            <w14:round/>
+          </w14:textOutline>
+        </w:rPr>
+      </w:pPr>
+    </w:p>
+    <w:p>
+      <w:pPr>
+        <w:rPr>
+          <w:rFonts w:ascii="Times New Roman" w:hAnsi="Times New Roman" w:cs="Times New Roman"/>
+          <w:color w:val="000000" w:themeColor="text1"/>
+          <w:sz w:val="28"/>
+          <w:szCs w:val="28"/>
+          <w14:shadow w14:blurRad="38100" w14:dist="19050" w14:dir="2700000" w14:sx="100000" w14:sy="100000" w14:kx="0" w14:ky="0" w14:algn="tl">
+            <w14:schemeClr w14:val="dk1">
+              <w14:alpha w14:val="60000"/>
+            </w14:schemeClr>
+          </w14:shadow>
+          <w14:textOutline w14:w="0" w14:cap="flat" w14:cmpd="sng" w14:algn="ctr">
+            <w14:noFill/>
+            <w14:prstDash w14:val="solid"/>
+            <w14:round/>
+          </w14:textOutline>
+        </w:rPr>
+      </w:pPr>
+    </w:p>
+    <w:p>
+      <w:pPr>
+        <w:rPr>
+          <w:rFonts w:ascii="Times New Roman" w:hAnsi="Times New Roman" w:cs="Times New Roman"/>
+          <w:color w:val="000000" w:themeColor="text1"/>
+          <w:sz w:val="28"/>
+          <w:szCs w:val="28"/>
+          <w14:shadow w14:blurRad="38100" w14:dist="19050" w14:dir="2700000" w14:sx="100000" w14:sy="100000" w14:kx="0" w14:ky="0" w14:algn="tl">
+            <w14:schemeClr w14:val="dk1">
+              <w14:alpha w14:val="60000"/>
+            </w14:schemeClr>
+          </w14:shadow>
+          <w14:textOutline w14:w="0" w14:cap="flat" w14:cmpd="sng" w14:algn="ctr">
+            <w14:noFill/>
+            <w14:prstDash w14:val="solid"/>
+            <w14:round/>
+          </w14:textOutline>
+        </w:rPr>
+      </w:pPr>
+      <w:r>
+        <w:rPr>
+          <w:rFonts w:ascii="Times New Roman" w:hAnsi="Times New Roman" w:cs="Times New Roman"/>
+          <w:noProof/>
+          <w:color w:val="000000" w:themeColor="text1"/>
+          <w:sz w:val="28"/>
+          <w:szCs w:val="28"/>
+          <w14:shadow w14:blurRad="38100" w14:dist="19050" w14:dir="2700000" w14:sx="100000" w14:sy="100000" w14:kx="0" w14:ky="0" w14:algn="tl">
+            <w14:schemeClr w14:val="dk1">
+              <w14:alpha w14:val="60000"/>
+            </w14:schemeClr>
+          </w14:shadow>
+          <w14:textOutline w14:w="0" w14:cap="flat" w14:cmpd="sng" w14:algn="ctr">
+            <w14:noFill/>
+            <w14:prstDash w14:val="solid"/>
+            <w14:round/>
+          </w14:textOutline>
+        </w:rPr>
+        <w:drawing>
+          <wp:inline distT="0" distB="0" distL="0" distR="0" wp14:anchorId="2C5233CB" wp14:editId="7F6D2DD1">
+            <wp:extent cx="5391150" cy="3000375"/>
+            <wp:effectExtent l="0" t="0" r="0" b="9525"/>
+            <wp:docPr id="6" name="Imagen 6"/>
+            <wp:cNvGraphicFramePr>
+              <a:graphicFrameLocks xmlns:a="http://schemas.openxmlformats.org/drawingml/2006/main" noChangeAspect="1"/>
+            </wp:cNvGraphicFramePr>
+            <a:graphic xmlns:a="http://schemas.openxmlformats.org/drawingml/2006/main">
+              <a:graphicData uri="http://schemas.openxmlformats.org/drawingml/2006/picture">
+                <pic:pic xmlns:pic="http://schemas.openxmlformats.org/drawingml/2006/picture">
+                  <pic:nvPicPr>
+                    <pic:cNvPr id="0" name="Picture 1"/>
+                    <pic:cNvPicPr>
+                      <a:picLocks noChangeAspect="1" noChangeArrowheads="1"/>
+                    </pic:cNvPicPr>
+                  </pic:nvPicPr>
+                  <pic:blipFill>
+                    <a:blip r:embed="rId12">
+                      <a:extLst>
+                        <a:ext uri="{28A0092B-C50C-407E-A947-70E740481C1C}">
+                          <a14:useLocalDpi xmlns:a14="http://schemas.microsoft.com/office/drawing/2010/main" val="0"/>
+                        </a:ext>
+                      </a:extLst>
+                    </a:blip>
+                    <a:srcRect/>
+                    <a:stretch>
+                      <a:fillRect/>
+                    </a:stretch>
+                  </pic:blipFill>
+                  <pic:spPr bwMode="auto">
+                    <a:xfrm>
+                      <a:off x="0" y="0"/>
+                      <a:ext cx="5391150" cy="3000375"/>
+                    </a:xfrm>
+                    <a:prstGeom prst="rect">
+                      <a:avLst/>
+                    </a:prstGeom>
+                    <a:noFill/>
+                    <a:ln>
+                      <a:noFill/>
+                    </a:ln>
+                  </pic:spPr>
+                </pic:pic>
+              </a:graphicData>
+            </a:graphic>
+          </wp:inline>
+        </w:drawing>
+      </w:r>
     </w:p>
     <w:sectPr>
       <w:pgSz w:w="11906" w:h="16838"/>

</xml_diff>

<commit_message>
Insertar into de Maribel y mas cosas en el Word
</commit_message>
<xml_diff>
--- a/Actividad_6 Grupo_13 .docx
+++ b/Actividad_6 Grupo_13 .docx
@@ -603,29 +603,7 @@
             <w14:round/>
           </w14:textOutline>
         </w:rPr>
-        <w:t xml:space="preserve">GRUPO </w:t>
-      </w:r>
-      <w:proofErr w:type="gramStart"/>
-      <w:r>
-        <w:rPr>
-          <w:rFonts w:ascii="Times New Roman" w:hAnsi="Times New Roman" w:cs="Times New Roman"/>
-          <w:b/>
-          <w:bCs/>
-          <w:color w:val="000000" w:themeColor="text1"/>
-          <w:sz w:val="24"/>
-          <w:szCs w:val="24"/>
-          <w14:shadow w14:blurRad="38100" w14:dist="19050" w14:dir="2700000" w14:sx="100000" w14:sy="100000" w14:kx="0" w14:ky="0" w14:algn="tl">
-            <w14:schemeClr w14:val="dk1">
-              <w14:alpha w14:val="60000"/>
-            </w14:schemeClr>
-          </w14:shadow>
-          <w14:textOutline w14:w="0" w14:cap="flat" w14:cmpd="sng" w14:algn="ctr">
-            <w14:noFill/>
-            <w14:prstDash w14:val="solid"/>
-            <w14:round/>
-          </w14:textOutline>
-        </w:rPr>
-        <w:t>1</w:t>
+        <w:t>GRUPO 1</w:t>
       </w:r>
       <w:r>
         <w:rPr>
@@ -669,7 +647,6 @@
         </w:rPr>
         <w:t xml:space="preserve"> :</w:t>
       </w:r>
-      <w:proofErr w:type="gramEnd"/>
     </w:p>
     <w:p>
       <w:pPr>
@@ -2833,6 +2810,7 @@
       <w:r>
         <w:rPr>
           <w:rFonts w:ascii="Times New Roman" w:hAnsi="Times New Roman" w:cs="Times New Roman"/>
+          <w:noProof/>
           <w:color w:val="000000" w:themeColor="text1"/>
           <w:sz w:val="28"/>
           <w:szCs w:val="28"/>
@@ -2895,6 +2873,7 @@
       <w:r>
         <w:rPr>
           <w:rFonts w:ascii="Times New Roman" w:hAnsi="Times New Roman" w:cs="Times New Roman"/>
+          <w:noProof/>
           <w:sz w:val="28"/>
           <w:szCs w:val="28"/>
         </w:rPr>
@@ -2946,6 +2925,7 @@
       <w:r>
         <w:rPr>
           <w:rFonts w:ascii="Times New Roman" w:hAnsi="Times New Roman" w:cs="Times New Roman"/>
+          <w:noProof/>
           <w:sz w:val="28"/>
           <w:szCs w:val="28"/>
         </w:rPr>
@@ -2985,6 +2965,483 @@
           </wp:inline>
         </w:drawing>
       </w:r>
+    </w:p>
+    <w:p>
+      <w:pPr>
+        <w:rPr>
+          <w:rFonts w:ascii="Times New Roman" w:hAnsi="Times New Roman" w:cs="Times New Roman"/>
+          <w:sz w:val="28"/>
+          <w:szCs w:val="28"/>
+        </w:rPr>
+      </w:pPr>
+    </w:p>
+    <w:p>
+      <w:pPr>
+        <w:rPr>
+          <w:rFonts w:ascii="Times New Roman" w:hAnsi="Times New Roman" w:cs="Times New Roman"/>
+          <w:sz w:val="28"/>
+          <w:szCs w:val="28"/>
+        </w:rPr>
+      </w:pPr>
+      <w:r>
+        <w:rPr>
+          <w:rFonts w:ascii="Times New Roman" w:hAnsi="Times New Roman" w:cs="Times New Roman"/>
+          <w:sz w:val="28"/>
+          <w:szCs w:val="28"/>
+        </w:rPr>
+        <w:t xml:space="preserve">Insert into María Isabel: </w:t>
+      </w:r>
+      <w:r>
+        <w:rPr>
+          <w:rFonts w:ascii="Times New Roman" w:hAnsi="Times New Roman" w:cs="Times New Roman"/>
+          <w:sz w:val="28"/>
+          <w:szCs w:val="28"/>
+        </w:rPr>
+        <w:t xml:space="preserve">tablas visitante, comunidad </w:t>
+      </w:r>
+      <w:r>
+        <w:rPr>
+          <w:rFonts w:ascii="Times New Roman" w:hAnsi="Times New Roman" w:cs="Times New Roman"/>
+          <w:sz w:val="28"/>
+          <w:szCs w:val="28"/>
+        </w:rPr>
+        <w:t>autónoma</w:t>
+      </w:r>
+      <w:r>
+        <w:rPr>
+          <w:rFonts w:ascii="Times New Roman" w:hAnsi="Times New Roman" w:cs="Times New Roman"/>
+          <w:sz w:val="28"/>
+          <w:szCs w:val="28"/>
+        </w:rPr>
+        <w:t xml:space="preserve">, parque natural, entrada, alojamientos y </w:t>
+      </w:r>
+      <w:r>
+        <w:rPr>
+          <w:rFonts w:ascii="Times New Roman" w:hAnsi="Times New Roman" w:cs="Times New Roman"/>
+          <w:sz w:val="28"/>
+          <w:szCs w:val="28"/>
+        </w:rPr>
+        <w:t>excursión.</w:t>
+      </w:r>
+    </w:p>
+    <w:p>
+      <w:pPr>
+        <w:rPr>
+          <w:rFonts w:ascii="Times New Roman" w:hAnsi="Times New Roman" w:cs="Times New Roman"/>
+          <w:sz w:val="28"/>
+          <w:szCs w:val="28"/>
+        </w:rPr>
+      </w:pPr>
+    </w:p>
+    <w:p>
+      <w:pPr>
+        <w:rPr>
+          <w:rFonts w:ascii="Times New Roman" w:hAnsi="Times New Roman" w:cs="Times New Roman"/>
+          <w:sz w:val="28"/>
+          <w:szCs w:val="28"/>
+        </w:rPr>
+      </w:pPr>
+      <w:r>
+        <w:rPr>
+          <w:rFonts w:ascii="Times New Roman" w:hAnsi="Times New Roman" w:cs="Times New Roman"/>
+          <w:noProof/>
+          <w:sz w:val="28"/>
+          <w:szCs w:val="28"/>
+        </w:rPr>
+        <w:drawing>
+          <wp:inline distT="0" distB="0" distL="0" distR="0" wp14:anchorId="1EBA3AA2" wp14:editId="64D3ABD5">
+            <wp:extent cx="5394325" cy="3371850"/>
+            <wp:effectExtent l="0" t="0" r="0" b="0"/>
+            <wp:docPr id="11" name="Imagen 11"/>
+            <wp:cNvGraphicFramePr>
+              <a:graphicFrameLocks xmlns:a="http://schemas.openxmlformats.org/drawingml/2006/main" noChangeAspect="1"/>
+            </wp:cNvGraphicFramePr>
+            <a:graphic xmlns:a="http://schemas.openxmlformats.org/drawingml/2006/main">
+              <a:graphicData uri="http://schemas.openxmlformats.org/drawingml/2006/picture">
+                <pic:pic xmlns:pic="http://schemas.openxmlformats.org/drawingml/2006/picture">
+                  <pic:nvPicPr>
+                    <pic:cNvPr id="0" name="Picture 1"/>
+                    <pic:cNvPicPr>
+                      <a:picLocks noChangeAspect="1" noChangeArrowheads="1"/>
+                    </pic:cNvPicPr>
+                  </pic:nvPicPr>
+                  <pic:blipFill>
+                    <a:blip r:embed="rId18" cstate="print">
+                      <a:extLst>
+                        <a:ext uri="{28A0092B-C50C-407E-A947-70E740481C1C}">
+                          <a14:useLocalDpi xmlns:a14="http://schemas.microsoft.com/office/drawing/2010/main" val="0"/>
+                        </a:ext>
+                      </a:extLst>
+                    </a:blip>
+                    <a:srcRect/>
+                    <a:stretch>
+                      <a:fillRect/>
+                    </a:stretch>
+                  </pic:blipFill>
+                  <pic:spPr bwMode="auto">
+                    <a:xfrm>
+                      <a:off x="0" y="0"/>
+                      <a:ext cx="5394325" cy="3371850"/>
+                    </a:xfrm>
+                    <a:prstGeom prst="rect">
+                      <a:avLst/>
+                    </a:prstGeom>
+                    <a:noFill/>
+                    <a:ln>
+                      <a:noFill/>
+                    </a:ln>
+                  </pic:spPr>
+                </pic:pic>
+              </a:graphicData>
+            </a:graphic>
+          </wp:inline>
+        </w:drawing>
+      </w:r>
+    </w:p>
+    <w:p>
+      <w:pPr>
+        <w:rPr>
+          <w:rFonts w:ascii="Times New Roman" w:hAnsi="Times New Roman" w:cs="Times New Roman"/>
+          <w:sz w:val="28"/>
+          <w:szCs w:val="28"/>
+        </w:rPr>
+      </w:pPr>
+    </w:p>
+    <w:p>
+      <w:pPr>
+        <w:rPr>
+          <w:rFonts w:ascii="Times New Roman" w:hAnsi="Times New Roman" w:cs="Times New Roman"/>
+          <w:sz w:val="28"/>
+          <w:szCs w:val="28"/>
+        </w:rPr>
+      </w:pPr>
+      <w:r>
+        <w:rPr>
+          <w:rFonts w:ascii="Times New Roman" w:hAnsi="Times New Roman" w:cs="Times New Roman"/>
+          <w:noProof/>
+          <w:sz w:val="28"/>
+          <w:szCs w:val="28"/>
+        </w:rPr>
+        <w:drawing>
+          <wp:inline distT="0" distB="0" distL="0" distR="0" wp14:anchorId="448C06D9" wp14:editId="335994A5">
+            <wp:extent cx="5394325" cy="3371850"/>
+            <wp:effectExtent l="0" t="0" r="0" b="0"/>
+            <wp:docPr id="12" name="Imagen 12"/>
+            <wp:cNvGraphicFramePr>
+              <a:graphicFrameLocks xmlns:a="http://schemas.openxmlformats.org/drawingml/2006/main" noChangeAspect="1"/>
+            </wp:cNvGraphicFramePr>
+            <a:graphic xmlns:a="http://schemas.openxmlformats.org/drawingml/2006/main">
+              <a:graphicData uri="http://schemas.openxmlformats.org/drawingml/2006/picture">
+                <pic:pic xmlns:pic="http://schemas.openxmlformats.org/drawingml/2006/picture">
+                  <pic:nvPicPr>
+                    <pic:cNvPr id="0" name="Picture 2"/>
+                    <pic:cNvPicPr>
+                      <a:picLocks noChangeAspect="1" noChangeArrowheads="1"/>
+                    </pic:cNvPicPr>
+                  </pic:nvPicPr>
+                  <pic:blipFill>
+                    <a:blip r:embed="rId19" cstate="print">
+                      <a:extLst>
+                        <a:ext uri="{28A0092B-C50C-407E-A947-70E740481C1C}">
+                          <a14:useLocalDpi xmlns:a14="http://schemas.microsoft.com/office/drawing/2010/main" val="0"/>
+                        </a:ext>
+                      </a:extLst>
+                    </a:blip>
+                    <a:srcRect/>
+                    <a:stretch>
+                      <a:fillRect/>
+                    </a:stretch>
+                  </pic:blipFill>
+                  <pic:spPr bwMode="auto">
+                    <a:xfrm>
+                      <a:off x="0" y="0"/>
+                      <a:ext cx="5394325" cy="3371850"/>
+                    </a:xfrm>
+                    <a:prstGeom prst="rect">
+                      <a:avLst/>
+                    </a:prstGeom>
+                    <a:noFill/>
+                    <a:ln>
+                      <a:noFill/>
+                    </a:ln>
+                  </pic:spPr>
+                </pic:pic>
+              </a:graphicData>
+            </a:graphic>
+          </wp:inline>
+        </w:drawing>
+      </w:r>
+    </w:p>
+    <w:p>
+      <w:pPr>
+        <w:rPr>
+          <w:rFonts w:ascii="Times New Roman" w:hAnsi="Times New Roman" w:cs="Times New Roman"/>
+          <w:sz w:val="28"/>
+          <w:szCs w:val="28"/>
+        </w:rPr>
+      </w:pPr>
+      <w:r>
+        <w:rPr>
+          <w:rFonts w:ascii="Times New Roman" w:hAnsi="Times New Roman" w:cs="Times New Roman"/>
+          <w:noProof/>
+          <w:sz w:val="28"/>
+          <w:szCs w:val="28"/>
+        </w:rPr>
+        <w:lastRenderedPageBreak/>
+        <w:drawing>
+          <wp:inline distT="0" distB="0" distL="0" distR="0" wp14:anchorId="357A314C" wp14:editId="7D44A9FC">
+            <wp:extent cx="5394325" cy="3371850"/>
+            <wp:effectExtent l="0" t="0" r="0" b="0"/>
+            <wp:docPr id="13" name="Imagen 13"/>
+            <wp:cNvGraphicFramePr>
+              <a:graphicFrameLocks xmlns:a="http://schemas.openxmlformats.org/drawingml/2006/main" noChangeAspect="1"/>
+            </wp:cNvGraphicFramePr>
+            <a:graphic xmlns:a="http://schemas.openxmlformats.org/drawingml/2006/main">
+              <a:graphicData uri="http://schemas.openxmlformats.org/drawingml/2006/picture">
+                <pic:pic xmlns:pic="http://schemas.openxmlformats.org/drawingml/2006/picture">
+                  <pic:nvPicPr>
+                    <pic:cNvPr id="0" name="Picture 3"/>
+                    <pic:cNvPicPr>
+                      <a:picLocks noChangeAspect="1" noChangeArrowheads="1"/>
+                    </pic:cNvPicPr>
+                  </pic:nvPicPr>
+                  <pic:blipFill>
+                    <a:blip r:embed="rId20" cstate="print">
+                      <a:extLst>
+                        <a:ext uri="{28A0092B-C50C-407E-A947-70E740481C1C}">
+                          <a14:useLocalDpi xmlns:a14="http://schemas.microsoft.com/office/drawing/2010/main" val="0"/>
+                        </a:ext>
+                      </a:extLst>
+                    </a:blip>
+                    <a:srcRect/>
+                    <a:stretch>
+                      <a:fillRect/>
+                    </a:stretch>
+                  </pic:blipFill>
+                  <pic:spPr bwMode="auto">
+                    <a:xfrm>
+                      <a:off x="0" y="0"/>
+                      <a:ext cx="5394325" cy="3371850"/>
+                    </a:xfrm>
+                    <a:prstGeom prst="rect">
+                      <a:avLst/>
+                    </a:prstGeom>
+                    <a:noFill/>
+                    <a:ln>
+                      <a:noFill/>
+                    </a:ln>
+                  </pic:spPr>
+                </pic:pic>
+              </a:graphicData>
+            </a:graphic>
+          </wp:inline>
+        </w:drawing>
+      </w:r>
+    </w:p>
+    <w:p>
+      <w:pPr>
+        <w:rPr>
+          <w:rFonts w:ascii="Times New Roman" w:hAnsi="Times New Roman" w:cs="Times New Roman"/>
+          <w:sz w:val="28"/>
+          <w:szCs w:val="28"/>
+        </w:rPr>
+      </w:pPr>
+      <w:r>
+        <w:rPr>
+          <w:rFonts w:ascii="Times New Roman" w:hAnsi="Times New Roman" w:cs="Times New Roman"/>
+          <w:noProof/>
+          <w:sz w:val="28"/>
+          <w:szCs w:val="28"/>
+        </w:rPr>
+        <w:drawing>
+          <wp:inline distT="0" distB="0" distL="0" distR="0" wp14:anchorId="52B9E0C0" wp14:editId="369A507C">
+            <wp:extent cx="5394325" cy="3371850"/>
+            <wp:effectExtent l="0" t="0" r="0" b="0"/>
+            <wp:docPr id="14" name="Imagen 14"/>
+            <wp:cNvGraphicFramePr>
+              <a:graphicFrameLocks xmlns:a="http://schemas.openxmlformats.org/drawingml/2006/main" noChangeAspect="1"/>
+            </wp:cNvGraphicFramePr>
+            <a:graphic xmlns:a="http://schemas.openxmlformats.org/drawingml/2006/main">
+              <a:graphicData uri="http://schemas.openxmlformats.org/drawingml/2006/picture">
+                <pic:pic xmlns:pic="http://schemas.openxmlformats.org/drawingml/2006/picture">
+                  <pic:nvPicPr>
+                    <pic:cNvPr id="0" name="Picture 4"/>
+                    <pic:cNvPicPr>
+                      <a:picLocks noChangeAspect="1" noChangeArrowheads="1"/>
+                    </pic:cNvPicPr>
+                  </pic:nvPicPr>
+                  <pic:blipFill>
+                    <a:blip r:embed="rId21" cstate="print">
+                      <a:extLst>
+                        <a:ext uri="{28A0092B-C50C-407E-A947-70E740481C1C}">
+                          <a14:useLocalDpi xmlns:a14="http://schemas.microsoft.com/office/drawing/2010/main" val="0"/>
+                        </a:ext>
+                      </a:extLst>
+                    </a:blip>
+                    <a:srcRect/>
+                    <a:stretch>
+                      <a:fillRect/>
+                    </a:stretch>
+                  </pic:blipFill>
+                  <pic:spPr bwMode="auto">
+                    <a:xfrm>
+                      <a:off x="0" y="0"/>
+                      <a:ext cx="5394325" cy="3371850"/>
+                    </a:xfrm>
+                    <a:prstGeom prst="rect">
+                      <a:avLst/>
+                    </a:prstGeom>
+                    <a:noFill/>
+                    <a:ln>
+                      <a:noFill/>
+                    </a:ln>
+                  </pic:spPr>
+                </pic:pic>
+              </a:graphicData>
+            </a:graphic>
+          </wp:inline>
+        </w:drawing>
+      </w:r>
+    </w:p>
+    <w:p>
+      <w:pPr>
+        <w:rPr>
+          <w:rFonts w:ascii="Times New Roman" w:hAnsi="Times New Roman" w:cs="Times New Roman"/>
+          <w:sz w:val="28"/>
+          <w:szCs w:val="28"/>
+        </w:rPr>
+      </w:pPr>
+      <w:r>
+        <w:rPr>
+          <w:rFonts w:ascii="Times New Roman" w:hAnsi="Times New Roman" w:cs="Times New Roman"/>
+          <w:noProof/>
+          <w:sz w:val="28"/>
+          <w:szCs w:val="28"/>
+        </w:rPr>
+        <w:lastRenderedPageBreak/>
+        <w:drawing>
+          <wp:inline distT="0" distB="0" distL="0" distR="0" wp14:anchorId="5BD0940F" wp14:editId="429A5227">
+            <wp:extent cx="5394325" cy="3371850"/>
+            <wp:effectExtent l="0" t="0" r="0" b="0"/>
+            <wp:docPr id="15" name="Imagen 15"/>
+            <wp:cNvGraphicFramePr>
+              <a:graphicFrameLocks xmlns:a="http://schemas.openxmlformats.org/drawingml/2006/main" noChangeAspect="1"/>
+            </wp:cNvGraphicFramePr>
+            <a:graphic xmlns:a="http://schemas.openxmlformats.org/drawingml/2006/main">
+              <a:graphicData uri="http://schemas.openxmlformats.org/drawingml/2006/picture">
+                <pic:pic xmlns:pic="http://schemas.openxmlformats.org/drawingml/2006/picture">
+                  <pic:nvPicPr>
+                    <pic:cNvPr id="0" name="Picture 5"/>
+                    <pic:cNvPicPr>
+                      <a:picLocks noChangeAspect="1" noChangeArrowheads="1"/>
+                    </pic:cNvPicPr>
+                  </pic:nvPicPr>
+                  <pic:blipFill>
+                    <a:blip r:embed="rId22" cstate="print">
+                      <a:extLst>
+                        <a:ext uri="{28A0092B-C50C-407E-A947-70E740481C1C}">
+                          <a14:useLocalDpi xmlns:a14="http://schemas.microsoft.com/office/drawing/2010/main" val="0"/>
+                        </a:ext>
+                      </a:extLst>
+                    </a:blip>
+                    <a:srcRect/>
+                    <a:stretch>
+                      <a:fillRect/>
+                    </a:stretch>
+                  </pic:blipFill>
+                  <pic:spPr bwMode="auto">
+                    <a:xfrm>
+                      <a:off x="0" y="0"/>
+                      <a:ext cx="5394325" cy="3371850"/>
+                    </a:xfrm>
+                    <a:prstGeom prst="rect">
+                      <a:avLst/>
+                    </a:prstGeom>
+                    <a:noFill/>
+                    <a:ln>
+                      <a:noFill/>
+                    </a:ln>
+                  </pic:spPr>
+                </pic:pic>
+              </a:graphicData>
+            </a:graphic>
+          </wp:inline>
+        </w:drawing>
+      </w:r>
+    </w:p>
+    <w:p>
+      <w:pPr>
+        <w:rPr>
+          <w:rFonts w:ascii="Times New Roman" w:hAnsi="Times New Roman" w:cs="Times New Roman"/>
+          <w:sz w:val="28"/>
+          <w:szCs w:val="28"/>
+        </w:rPr>
+      </w:pPr>
+      <w:r>
+        <w:rPr>
+          <w:rFonts w:ascii="Times New Roman" w:hAnsi="Times New Roman" w:cs="Times New Roman"/>
+          <w:noProof/>
+          <w:sz w:val="28"/>
+          <w:szCs w:val="28"/>
+        </w:rPr>
+        <w:drawing>
+          <wp:inline distT="0" distB="0" distL="0" distR="0" wp14:anchorId="2AB6D482" wp14:editId="2969E659">
+            <wp:extent cx="5394325" cy="3371850"/>
+            <wp:effectExtent l="0" t="0" r="0" b="0"/>
+            <wp:docPr id="16" name="Imagen 16"/>
+            <wp:cNvGraphicFramePr>
+              <a:graphicFrameLocks xmlns:a="http://schemas.openxmlformats.org/drawingml/2006/main" noChangeAspect="1"/>
+            </wp:cNvGraphicFramePr>
+            <a:graphic xmlns:a="http://schemas.openxmlformats.org/drawingml/2006/main">
+              <a:graphicData uri="http://schemas.openxmlformats.org/drawingml/2006/picture">
+                <pic:pic xmlns:pic="http://schemas.openxmlformats.org/drawingml/2006/picture">
+                  <pic:nvPicPr>
+                    <pic:cNvPr id="0" name="Picture 6"/>
+                    <pic:cNvPicPr>
+                      <a:picLocks noChangeAspect="1" noChangeArrowheads="1"/>
+                    </pic:cNvPicPr>
+                  </pic:nvPicPr>
+                  <pic:blipFill>
+                    <a:blip r:embed="rId23" cstate="print">
+                      <a:extLst>
+                        <a:ext uri="{28A0092B-C50C-407E-A947-70E740481C1C}">
+                          <a14:useLocalDpi xmlns:a14="http://schemas.microsoft.com/office/drawing/2010/main" val="0"/>
+                        </a:ext>
+                      </a:extLst>
+                    </a:blip>
+                    <a:srcRect/>
+                    <a:stretch>
+                      <a:fillRect/>
+                    </a:stretch>
+                  </pic:blipFill>
+                  <pic:spPr bwMode="auto">
+                    <a:xfrm>
+                      <a:off x="0" y="0"/>
+                      <a:ext cx="5394325" cy="3371850"/>
+                    </a:xfrm>
+                    <a:prstGeom prst="rect">
+                      <a:avLst/>
+                    </a:prstGeom>
+                    <a:noFill/>
+                    <a:ln>
+                      <a:noFill/>
+                    </a:ln>
+                  </pic:spPr>
+                </pic:pic>
+              </a:graphicData>
+            </a:graphic>
+          </wp:inline>
+        </w:drawing>
+      </w:r>
+    </w:p>
+    <w:p>
+      <w:pPr>
+        <w:rPr>
+          <w:rFonts w:ascii="Times New Roman" w:hAnsi="Times New Roman" w:cs="Times New Roman"/>
+          <w:sz w:val="28"/>
+          <w:szCs w:val="28"/>
+        </w:rPr>
+      </w:pPr>
     </w:p>
     <w:sectPr>
       <w:pgSz w:w="11906" w:h="16838"/>

</xml_diff>